<commit_message>
Fixing bug before die
</commit_message>
<xml_diff>
--- a/public/template.docx
+++ b/public/template.docx
@@ -1,22 +1,22 @@
 
 <file path=word/document.xml><?xml version="1.0" encoding="utf-8"?>
-<w:document xmlns:wpc="http://schemas.microsoft.com/office/word/2010/wordprocessingCanvas" xmlns:mc="http://schemas.openxmlformats.org/markup-compatibility/2006" xmlns:o="urn:schemas-microsoft-com:office:office" xmlns:r="http://schemas.openxmlformats.org/officeDocument/2006/relationships" xmlns:m="http://schemas.openxmlformats.org/officeDocument/2006/math" xmlns:v="urn:schemas-microsoft-com:vml" xmlns:wp14="http://schemas.microsoft.com/office/word/2010/wordprocessingDrawing" xmlns:wp="http://schemas.openxmlformats.org/drawingml/2006/wordprocessingDrawing" xmlns:w="http://schemas.openxmlformats.org/wordprocessingml/2006/main" xmlns:w14="http://schemas.microsoft.com/office/word/2010/wordml" xmlns:w10="urn:schemas-microsoft-com:office:word" xmlns:w15="http://schemas.microsoft.com/office/word/2012/wordml" xmlns:wpg="http://schemas.microsoft.com/office/word/2010/wordprocessingGroup" xmlns:wpi="http://schemas.microsoft.com/office/word/2010/wordprocessingInk" xmlns:wne="http://schemas.microsoft.com/office/word/2006/wordml" xmlns:wps="http://schemas.microsoft.com/office/word/2010/wordprocessingShape" xmlns:wpsCustomData="http://www.wps.cn/officeDocument/2013/wpsCustomData" mc:Ignorable="w14 w15 wp14">
+<w:document xmlns:wpc="http://schemas.microsoft.com/office/word/2010/wordprocessingCanvas" xmlns:cx="http://schemas.microsoft.com/office/drawing/2014/chartex" xmlns:cx1="http://schemas.microsoft.com/office/drawing/2015/9/8/chartex" xmlns:cx2="http://schemas.microsoft.com/office/drawing/2015/10/21/chartex" xmlns:cx3="http://schemas.microsoft.com/office/drawing/2016/5/9/chartex" xmlns:cx4="http://schemas.microsoft.com/office/drawing/2016/5/10/chartex" xmlns:cx5="http://schemas.microsoft.com/office/drawing/2016/5/11/chartex" xmlns:cx6="http://schemas.microsoft.com/office/drawing/2016/5/12/chartex" xmlns:cx7="http://schemas.microsoft.com/office/drawing/2016/5/13/chartex" xmlns:cx8="http://schemas.microsoft.com/office/drawing/2016/5/14/chartex" xmlns:mc="http://schemas.openxmlformats.org/markup-compatibility/2006" xmlns:aink="http://schemas.microsoft.com/office/drawing/2016/ink" xmlns:am3d="http://schemas.microsoft.com/office/drawing/2017/model3d" xmlns:o="urn:schemas-microsoft-com:office:office" xmlns:oel="http://schemas.microsoft.com/office/2019/extlst" xmlns:r="http://schemas.openxmlformats.org/officeDocument/2006/relationships" xmlns:m="http://schemas.openxmlformats.org/officeDocument/2006/math" xmlns:v="urn:schemas-microsoft-com:vml" xmlns:wp14="http://schemas.microsoft.com/office/word/2010/wordprocessingDrawing" xmlns:wp="http://schemas.openxmlformats.org/drawingml/2006/wordprocessingDrawing" xmlns:w10="urn:schemas-microsoft-com:office:word" xmlns:w="http://schemas.openxmlformats.org/wordprocessingml/2006/main" xmlns:w14="http://schemas.microsoft.com/office/word/2010/wordml" xmlns:w15="http://schemas.microsoft.com/office/word/2012/wordml" xmlns:w16cex="http://schemas.microsoft.com/office/word/2018/wordml/cex" xmlns:w16cid="http://schemas.microsoft.com/office/word/2016/wordml/cid" xmlns:w16="http://schemas.microsoft.com/office/word/2018/wordml" xmlns:w16sdtdh="http://schemas.microsoft.com/office/word/2020/wordml/sdtdatahash" xmlns:w16se="http://schemas.microsoft.com/office/word/2015/wordml/symex" xmlns:wpg="http://schemas.microsoft.com/office/word/2010/wordprocessingGroup" xmlns:wpi="http://schemas.microsoft.com/office/word/2010/wordprocessingInk" xmlns:wne="http://schemas.microsoft.com/office/word/2006/wordml" xmlns:wps="http://schemas.microsoft.com/office/word/2010/wordprocessingShape" mc:Ignorable="w14 w15 w16se w16cid w16 w16cex w16sdtdh wp14">
   <w:body>
     <w:p>
       <w:pPr>
-        <w:pStyle w:val="5"/>
+        <w:pStyle w:val="BodyText"/>
         <w:wordWrap w:val="0"/>
         <w:spacing w:before="90"/>
-        <w:ind w:right="98" w:firstLine="720" w:firstLineChars="0"/>
+        <w:ind w:right="98" w:firstLine="720"/>
         <w:jc w:val="right"/>
         <w:rPr>
-          <w:rFonts w:hint="default" w:eastAsia="MS Mincho"/>
+          <w:rFonts w:eastAsia="ＭＳ 明朝"/>
           <w:lang w:val="en-US" w:eastAsia="ja-JP"/>
         </w:rPr>
       </w:pPr>
       <w:r>
         <w:rPr>
-          <w:rFonts w:hint="eastAsia" w:eastAsia="MS Mincho"/>
+          <w:rFonts w:eastAsia="ＭＳ 明朝" w:hint="eastAsia"/>
           <w:lang w:val="en-US" w:eastAsia="ja-JP"/>
         </w:rPr>
         <w:t>${tempat}, ${tanggal}</w:t>
@@ -24,7 +24,7 @@
     </w:p>
     <w:p>
       <w:pPr>
-        <w:pStyle w:val="5"/>
+        <w:pStyle w:val="BodyText"/>
         <w:spacing w:before="9"/>
         <w:rPr>
           <w:sz w:val="9"/>
@@ -33,14 +33,14 @@
     </w:p>
     <w:p>
       <w:pPr>
-        <w:pStyle w:val="5"/>
+        <w:pStyle w:val="BodyText"/>
         <w:tabs>
           <w:tab w:val="left" w:pos="1794"/>
         </w:tabs>
         <w:spacing w:before="100"/>
         <w:ind w:left="100"/>
         <w:rPr>
-          <w:rFonts w:hint="default" w:eastAsia="MS Mincho"/>
+          <w:rFonts w:eastAsia="ＭＳ 明朝"/>
           <w:lang w:val="en-US" w:eastAsia="ja-JP"/>
         </w:rPr>
       </w:pPr>
@@ -49,13 +49,11 @@
       </w:r>
       <w:r>
         <w:tab/>
-      </w:r>
-      <w:r>
         <w:t xml:space="preserve">: </w:t>
       </w:r>
       <w:r>
         <w:rPr>
-          <w:rFonts w:hint="eastAsia" w:eastAsia="MS Mincho"/>
+          <w:rFonts w:eastAsia="ＭＳ 明朝" w:hint="eastAsia"/>
           <w:lang w:val="en-US" w:eastAsia="ja-JP"/>
         </w:rPr>
         <w:t>${no_surat}</w:t>
@@ -63,7 +61,7 @@
     </w:p>
     <w:p>
       <w:pPr>
-        <w:pStyle w:val="5"/>
+        <w:pStyle w:val="BodyText"/>
         <w:tabs>
           <w:tab w:val="left" w:pos="1794"/>
         </w:tabs>
@@ -74,20 +72,18 @@
       </w:r>
       <w:r>
         <w:tab/>
-      </w:r>
-      <w:r>
         <w:t>: -</w:t>
       </w:r>
     </w:p>
     <w:p>
       <w:pPr>
-        <w:pStyle w:val="5"/>
+        <w:pStyle w:val="BodyText"/>
         <w:tabs>
           <w:tab w:val="left" w:pos="1794"/>
         </w:tabs>
         <w:ind w:left="100"/>
         <w:rPr>
-          <w:rFonts w:hint="default" w:eastAsia="MS Mincho"/>
+          <w:rFonts w:eastAsia="ＭＳ 明朝"/>
           <w:lang w:val="en-US" w:eastAsia="ja-JP"/>
         </w:rPr>
       </w:pPr>
@@ -96,13 +92,11 @@
       </w:r>
       <w:r>
         <w:tab/>
-      </w:r>
-      <w:r>
         <w:t>:</w:t>
       </w:r>
       <w:r>
         <w:rPr>
-          <w:rFonts w:hint="eastAsia" w:eastAsia="MS Mincho"/>
+          <w:rFonts w:eastAsia="ＭＳ 明朝" w:hint="eastAsia"/>
           <w:lang w:val="en-US" w:eastAsia="ja-JP"/>
         </w:rPr>
         <w:t xml:space="preserve"> ${perihal}</w:t>
@@ -110,7 +104,7 @@
     </w:p>
     <w:p>
       <w:pPr>
-        <w:pStyle w:val="5"/>
+        <w:pStyle w:val="BodyText"/>
         <w:spacing w:before="9"/>
         <w:rPr>
           <w:sz w:val="27"/>
@@ -119,7 +113,7 @@
     </w:p>
     <w:p>
       <w:pPr>
-        <w:pStyle w:val="5"/>
+        <w:pStyle w:val="BodyText"/>
         <w:spacing w:before="100"/>
         <w:ind w:left="100"/>
       </w:pPr>
@@ -138,17 +132,17 @@
     </w:p>
     <w:p>
       <w:pPr>
-        <w:pStyle w:val="5"/>
+        <w:pStyle w:val="BodyText"/>
         <w:spacing w:before="100"/>
         <w:ind w:left="100"/>
         <w:rPr>
-          <w:rFonts w:hint="default" w:eastAsia="MS Mincho"/>
+          <w:rFonts w:eastAsia="ＭＳ 明朝"/>
           <w:lang w:val="en-US" w:eastAsia="ja-JP"/>
         </w:rPr>
       </w:pPr>
       <w:r>
         <w:rPr>
-          <w:rFonts w:hint="eastAsia" w:eastAsia="MS Mincho"/>
+          <w:rFonts w:eastAsia="ＭＳ 明朝" w:hint="eastAsia"/>
           <w:lang w:val="en-US" w:eastAsia="ja-JP"/>
         </w:rPr>
         <w:t>${kepada}</w:t>
@@ -156,7 +150,7 @@
     </w:p>
     <w:p>
       <w:pPr>
-        <w:pStyle w:val="5"/>
+        <w:pStyle w:val="BodyText"/>
         <w:spacing w:before="110" w:line="360" w:lineRule="auto"/>
         <w:ind w:left="100" w:right="3264"/>
       </w:pPr>
@@ -172,12 +166,12 @@
     </w:p>
     <w:p>
       <w:pPr>
-        <w:pStyle w:val="5"/>
-      </w:pPr>
-    </w:p>
-    <w:p>
-      <w:pPr>
-        <w:pStyle w:val="5"/>
+        <w:pStyle w:val="BodyText"/>
+      </w:pPr>
+    </w:p>
+    <w:p>
+      <w:pPr>
+        <w:pStyle w:val="BodyText"/>
         <w:ind w:left="100"/>
       </w:pPr>
       <w:r>
@@ -186,12 +180,12 @@
     </w:p>
     <w:p>
       <w:pPr>
-        <w:pStyle w:val="5"/>
-      </w:pPr>
-    </w:p>
-    <w:p>
-      <w:pPr>
-        <w:pStyle w:val="5"/>
+        <w:pStyle w:val="BodyText"/>
+      </w:pPr>
+    </w:p>
+    <w:p>
+      <w:pPr>
+        <w:pStyle w:val="BodyText"/>
         <w:spacing w:line="360" w:lineRule="auto"/>
         <w:ind w:left="100" w:right="103" w:firstLine="720"/>
         <w:jc w:val="both"/>
@@ -524,7 +518,7 @@
     </w:p>
     <w:p>
       <w:pPr>
-        <w:pStyle w:val="5"/>
+        <w:pStyle w:val="BodyText"/>
         <w:tabs>
           <w:tab w:val="left" w:pos="6708"/>
         </w:tabs>
@@ -562,14 +556,14 @@
       </w:r>
       <w:r>
         <w:rPr>
-          <w:rFonts w:hint="eastAsia" w:eastAsia="MS Mincho"/>
+          <w:rFonts w:eastAsia="ＭＳ 明朝" w:hint="eastAsia"/>
           <w:lang w:val="en-US" w:eastAsia="ja-JP"/>
         </w:rPr>
         <w:t xml:space="preserve"> </w:t>
       </w:r>
       <w:r>
         <w:rPr>
-          <w:rFonts w:hint="eastAsia" w:eastAsia="MS Mincho"/>
+          <w:rFonts w:eastAsia="ＭＳ 明朝" w:hint="eastAsia"/>
           <w:b/>
           <w:bCs/>
           <w:lang w:val="en-US" w:eastAsia="ja-JP"/>
@@ -582,7 +576,7 @@
     </w:p>
     <w:p>
       <w:pPr>
-        <w:pStyle w:val="5"/>
+        <w:pStyle w:val="BodyText"/>
         <w:tabs>
           <w:tab w:val="left" w:pos="6708"/>
         </w:tabs>
@@ -591,7 +585,7 @@
     </w:p>
     <w:p>
       <w:pPr>
-        <w:pStyle w:val="5"/>
+        <w:pStyle w:val="BodyText"/>
         <w:spacing w:before="9"/>
         <w:rPr>
           <w:sz w:val="27"/>
@@ -599,7 +593,7 @@
       </w:pPr>
       <w:r>
         <w:rPr>
-          <w:rFonts w:hint="eastAsia" w:eastAsia="MS Mincho"/>
+          <w:rFonts w:eastAsia="ＭＳ 明朝" w:hint="eastAsia"/>
           <w:sz w:val="27"/>
           <w:lang w:val="en-US" w:eastAsia="ja-JP"/>
         </w:rPr>
@@ -608,7 +602,7 @@
     </w:p>
     <w:p>
       <w:pPr>
-        <w:pStyle w:val="2"/>
+        <w:pStyle w:val="Heading1"/>
         <w:numPr>
           <w:ilvl w:val="0"/>
           <w:numId w:val="1"/>
@@ -616,13 +610,13 @@
         <w:spacing w:before="100"/>
         <w:ind w:left="460"/>
         <w:rPr>
-          <w:rFonts w:hint="eastAsia" w:eastAsia="MS Mincho"/>
+          <w:rFonts w:eastAsia="ＭＳ 明朝"/>
           <w:lang w:val="en-US" w:eastAsia="ja-JP"/>
         </w:rPr>
       </w:pPr>
       <w:r>
         <w:rPr>
-          <w:rFonts w:hint="eastAsia" w:eastAsia="MS Mincho"/>
+          <w:rFonts w:eastAsia="ＭＳ 明朝" w:hint="eastAsia"/>
           <w:lang w:val="en-US" w:eastAsia="ja-JP"/>
         </w:rPr>
         <w:t>${quantity} ${needed_job} ${city_location}</w:t>
@@ -630,7 +624,7 @@
     </w:p>
     <w:p>
       <w:pPr>
-        <w:pStyle w:val="5"/>
+        <w:pStyle w:val="BodyText"/>
         <w:spacing w:before="11"/>
         <w:rPr>
           <w:b/>
@@ -640,24 +634,22 @@
     </w:p>
     <w:tbl>
       <w:tblPr>
-        <w:tblStyle w:val="4"/>
         <w:tblW w:w="0" w:type="auto"/>
         <w:tblInd w:w="120" w:type="dxa"/>
         <w:tblBorders>
-          <w:top w:val="single" w:color="000000" w:sz="8" w:space="0"/>
-          <w:left w:val="single" w:color="000000" w:sz="8" w:space="0"/>
-          <w:bottom w:val="single" w:color="000000" w:sz="8" w:space="0"/>
-          <w:right w:val="single" w:color="000000" w:sz="8" w:space="0"/>
-          <w:insideH w:val="single" w:color="000000" w:sz="8" w:space="0"/>
-          <w:insideV w:val="single" w:color="000000" w:sz="8" w:space="0"/>
+          <w:top w:val="single" w:sz="8" w:space="0" w:color="000000"/>
+          <w:left w:val="single" w:sz="8" w:space="0" w:color="000000"/>
+          <w:bottom w:val="single" w:sz="8" w:space="0" w:color="000000"/>
+          <w:right w:val="single" w:sz="8" w:space="0" w:color="000000"/>
+          <w:insideH w:val="single" w:sz="8" w:space="0" w:color="000000"/>
+          <w:insideV w:val="single" w:sz="8" w:space="0" w:color="000000"/>
         </w:tblBorders>
         <w:tblLayout w:type="fixed"/>
         <w:tblCellMar>
-          <w:top w:w="0" w:type="dxa"/>
           <w:left w:w="0" w:type="dxa"/>
-          <w:bottom w:w="0" w:type="dxa"/>
           <w:right w:w="0" w:type="dxa"/>
         </w:tblCellMar>
+        <w:tblLook w:val="04A0" w:firstRow="1" w:lastRow="0" w:firstColumn="1" w:lastColumn="0" w:noHBand="0" w:noVBand="1"/>
       </w:tblPr>
       <w:tblGrid>
         <w:gridCol w:w="720"/>
@@ -666,24 +658,8 @@
         <w:gridCol w:w="3880"/>
       </w:tblGrid>
       <w:tr>
-        <w:tblPrEx>
-          <w:tblBorders>
-            <w:top w:val="single" w:color="000000" w:sz="8" w:space="0"/>
-            <w:left w:val="single" w:color="000000" w:sz="8" w:space="0"/>
-            <w:bottom w:val="single" w:color="000000" w:sz="8" w:space="0"/>
-            <w:right w:val="single" w:color="000000" w:sz="8" w:space="0"/>
-            <w:insideH w:val="single" w:color="000000" w:sz="8" w:space="0"/>
-            <w:insideV w:val="single" w:color="000000" w:sz="8" w:space="0"/>
-          </w:tblBorders>
-          <w:tblCellMar>
-            <w:top w:w="0" w:type="dxa"/>
-            <w:left w:w="0" w:type="dxa"/>
-            <w:bottom w:w="0" w:type="dxa"/>
-            <w:right w:w="0" w:type="dxa"/>
-          </w:tblCellMar>
-        </w:tblPrEx>
         <w:trPr>
-          <w:trHeight w:val="499" w:hRule="atLeast"/>
+          <w:trHeight w:val="499"/>
         </w:trPr>
         <w:tc>
           <w:tcPr>
@@ -691,7 +667,7 @@
           </w:tcPr>
           <w:p>
             <w:pPr>
-              <w:pStyle w:val="8"/>
+              <w:pStyle w:val="TableParagraph"/>
               <w:spacing w:before="60"/>
               <w:ind w:left="159" w:right="159"/>
               <w:rPr>
@@ -714,7 +690,7 @@
           </w:tcPr>
           <w:p>
             <w:pPr>
-              <w:pStyle w:val="8"/>
+              <w:pStyle w:val="TableParagraph"/>
               <w:spacing w:before="60"/>
               <w:ind w:left="1396" w:right="1382"/>
               <w:rPr>
@@ -737,7 +713,7 @@
           </w:tcPr>
           <w:p>
             <w:pPr>
-              <w:pStyle w:val="8"/>
+              <w:pStyle w:val="TableParagraph"/>
               <w:spacing w:before="60"/>
               <w:ind w:left="238" w:right="213"/>
               <w:rPr>
@@ -760,7 +736,7 @@
           </w:tcPr>
           <w:p>
             <w:pPr>
-              <w:pStyle w:val="8"/>
+              <w:pStyle w:val="TableParagraph"/>
               <w:spacing w:before="8"/>
               <w:ind w:right="562"/>
               <w:rPr>
@@ -777,7 +753,7 @@
             </w:r>
             <w:r>
               <w:rPr>
-                <w:rFonts w:hint="eastAsia" w:eastAsia="MS Mincho"/>
+                <w:rFonts w:eastAsia="ＭＳ 明朝" w:hint="eastAsia"/>
                 <w:b/>
                 <w:sz w:val="18"/>
                 <w:lang w:val="en-US" w:eastAsia="ja-JP"/>
@@ -794,7 +770,7 @@
           </w:p>
           <w:p>
             <w:pPr>
-              <w:pStyle w:val="8"/>
+              <w:pStyle w:val="TableParagraph"/>
               <w:spacing w:before="33"/>
               <w:ind w:right="562"/>
               <w:rPr>
@@ -813,24 +789,8 @@
         </w:tc>
       </w:tr>
       <w:tr>
-        <w:tblPrEx>
-          <w:tblBorders>
-            <w:top w:val="single" w:color="000000" w:sz="8" w:space="0"/>
-            <w:left w:val="single" w:color="000000" w:sz="8" w:space="0"/>
-            <w:bottom w:val="single" w:color="000000" w:sz="8" w:space="0"/>
-            <w:right w:val="single" w:color="000000" w:sz="8" w:space="0"/>
-            <w:insideH w:val="single" w:color="000000" w:sz="8" w:space="0"/>
-            <w:insideV w:val="single" w:color="000000" w:sz="8" w:space="0"/>
-          </w:tblBorders>
-          <w:tblCellMar>
-            <w:top w:w="0" w:type="dxa"/>
-            <w:left w:w="0" w:type="dxa"/>
-            <w:bottom w:w="0" w:type="dxa"/>
-            <w:right w:w="0" w:type="dxa"/>
-          </w:tblCellMar>
-        </w:tblPrEx>
         <w:trPr>
-          <w:trHeight w:val="240" w:hRule="atLeast"/>
+          <w:trHeight w:val="240"/>
         </w:trPr>
         <w:tc>
           <w:tcPr>
@@ -838,7 +798,7 @@
           </w:tcPr>
           <w:p>
             <w:pPr>
-              <w:pStyle w:val="8"/>
+              <w:pStyle w:val="TableParagraph"/>
               <w:spacing w:line="213" w:lineRule="exact"/>
               <w:ind w:left="159" w:right="159"/>
               <w:rPr>
@@ -859,12 +819,12 @@
           </w:tcPr>
           <w:p>
             <w:pPr>
-              <w:pStyle w:val="8"/>
+              <w:pStyle w:val="TableParagraph"/>
               <w:spacing w:line="213" w:lineRule="exact"/>
               <w:ind w:left="34"/>
               <w:jc w:val="left"/>
               <w:rPr>
-                <w:rFonts w:hint="default" w:eastAsia="MS Mincho"/>
+                <w:rFonts w:eastAsia="ＭＳ 明朝"/>
                 <w:b/>
                 <w:sz w:val="18"/>
                 <w:lang w:val="en-US" w:eastAsia="ja-JP"/>
@@ -878,7 +838,7 @@
             </w:r>
             <w:r>
               <w:rPr>
-                <w:rFonts w:hint="eastAsia" w:eastAsia="MS Mincho"/>
+                <w:rFonts w:eastAsia="ＭＳ 明朝" w:hint="eastAsia"/>
                 <w:b/>
                 <w:bCs/>
                 <w:sz w:val="18"/>
@@ -894,20 +854,18 @@
           </w:tcPr>
           <w:p>
             <w:pPr>
-              <w:pStyle w:val="8"/>
+              <w:pStyle w:val="TableParagraph"/>
               <w:spacing w:line="213" w:lineRule="exact"/>
               <w:ind w:left="24"/>
               <w:rPr>
-                <w:rFonts w:hint="default" w:eastAsia="MS Mincho"/>
+                <w:rFonts w:eastAsia="ＭＳ 明朝"/>
                 <w:sz w:val="18"/>
                 <w:lang w:val="en-US" w:eastAsia="ja-JP"/>
               </w:rPr>
             </w:pPr>
             <w:r>
               <w:rPr>
-                <w:rFonts w:hint="eastAsia" w:eastAsia="MS Mincho"/>
-                <w:b w:val="0"/>
-                <w:bCs w:val="0"/>
+                <w:rFonts w:eastAsia="ＭＳ 明朝" w:hint="eastAsia"/>
                 <w:sz w:val="18"/>
                 <w:lang w:val="en-US" w:eastAsia="ja-JP"/>
               </w:rPr>
@@ -921,7 +879,7 @@
           </w:tcPr>
           <w:p>
             <w:pPr>
-              <w:pStyle w:val="8"/>
+              <w:pStyle w:val="TableParagraph"/>
               <w:spacing w:line="213" w:lineRule="exact"/>
               <w:ind w:right="562"/>
               <w:rPr>
@@ -936,7 +894,7 @@
             </w:r>
             <w:r>
               <w:rPr>
-                <w:rFonts w:hint="eastAsia" w:eastAsia="MS Mincho"/>
+                <w:rFonts w:eastAsia="ＭＳ 明朝" w:hint="eastAsia"/>
                 <w:sz w:val="18"/>
                 <w:lang w:val="en-US" w:eastAsia="ja-JP"/>
               </w:rPr>
@@ -952,24 +910,8 @@
         </w:tc>
       </w:tr>
       <w:tr>
-        <w:tblPrEx>
-          <w:tblBorders>
-            <w:top w:val="single" w:color="000000" w:sz="8" w:space="0"/>
-            <w:left w:val="single" w:color="000000" w:sz="8" w:space="0"/>
-            <w:bottom w:val="single" w:color="000000" w:sz="8" w:space="0"/>
-            <w:right w:val="single" w:color="000000" w:sz="8" w:space="0"/>
-            <w:insideH w:val="single" w:color="000000" w:sz="8" w:space="0"/>
-            <w:insideV w:val="single" w:color="000000" w:sz="8" w:space="0"/>
-          </w:tblBorders>
-          <w:tblCellMar>
-            <w:top w:w="0" w:type="dxa"/>
-            <w:left w:w="0" w:type="dxa"/>
-            <w:bottom w:w="0" w:type="dxa"/>
-            <w:right w:w="0" w:type="dxa"/>
-          </w:tblCellMar>
-        </w:tblPrEx>
         <w:trPr>
-          <w:trHeight w:val="260" w:hRule="atLeast"/>
+          <w:trHeight w:val="260"/>
         </w:trPr>
         <w:tc>
           <w:tcPr>
@@ -979,7 +921,7 @@
           </w:tcPr>
           <w:p>
             <w:pPr>
-              <w:pStyle w:val="8"/>
+              <w:pStyle w:val="TableParagraph"/>
               <w:spacing w:before="13"/>
               <w:ind w:left="0" w:right="23"/>
               <w:jc w:val="right"/>
@@ -1004,7 +946,7 @@
           </w:tcPr>
           <w:p>
             <w:pPr>
-              <w:pStyle w:val="8"/>
+              <w:pStyle w:val="TableParagraph"/>
               <w:spacing w:before="13"/>
               <w:ind w:right="562"/>
               <w:rPr>
@@ -1021,7 +963,7 @@
             </w:r>
             <w:r>
               <w:rPr>
-                <w:rFonts w:hint="eastAsia" w:eastAsia="MS Mincho"/>
+                <w:rFonts w:eastAsia="ＭＳ 明朝" w:hint="eastAsia"/>
                 <w:b/>
                 <w:sz w:val="18"/>
                 <w:lang w:val="en-US" w:eastAsia="ja-JP"/>
@@ -1042,17 +984,17 @@
     </w:tbl>
     <w:p>
       <w:pPr>
-        <w:pStyle w:val="5"/>
+        <w:pStyle w:val="BodyText"/>
         <w:spacing w:before="9"/>
         <w:rPr>
-          <w:rFonts w:hint="eastAsia" w:eastAsia="MS Mincho"/>
+          <w:rFonts w:eastAsia="ＭＳ 明朝"/>
           <w:sz w:val="27"/>
           <w:lang w:val="en-US" w:eastAsia="ja-JP"/>
         </w:rPr>
       </w:pPr>
       <w:r>
         <w:rPr>
-          <w:rFonts w:hint="eastAsia" w:eastAsia="MS Mincho"/>
+          <w:rFonts w:eastAsia="ＭＳ 明朝" w:hint="eastAsia"/>
           <w:sz w:val="27"/>
           <w:lang w:val="en-US" w:eastAsia="ja-JP"/>
         </w:rPr>
@@ -1061,7 +1003,7 @@
     </w:p>
     <w:p>
       <w:pPr>
-        <w:pStyle w:val="5"/>
+        <w:pStyle w:val="BodyText"/>
         <w:spacing w:before="2"/>
         <w:rPr>
           <w:b/>
@@ -1071,7 +1013,7 @@
     </w:p>
     <w:p>
       <w:pPr>
-        <w:pStyle w:val="2"/>
+        <w:pStyle w:val="Heading1"/>
         <w:ind w:left="100"/>
       </w:pPr>
       <w:r>
@@ -1080,7 +1022,7 @@
     </w:p>
     <w:p>
       <w:pPr>
-        <w:pStyle w:val="7"/>
+        <w:pStyle w:val="ListParagraph"/>
         <w:numPr>
           <w:ilvl w:val="0"/>
           <w:numId w:val="2"/>
@@ -1088,9 +1030,8 @@
         <w:tabs>
           <w:tab w:val="left" w:pos="820"/>
         </w:tabs>
-        <w:spacing w:before="110" w:after="0" w:line="360" w:lineRule="auto"/>
-        <w:ind w:left="820" w:right="101" w:hanging="360"/>
-        <w:jc w:val="left"/>
+        <w:spacing w:before="110" w:line="360" w:lineRule="auto"/>
+        <w:ind w:right="101"/>
         <w:rPr>
           <w:sz w:val="18"/>
         </w:rPr>
@@ -1325,7 +1266,7 @@
     </w:p>
     <w:p>
       <w:pPr>
-        <w:pStyle w:val="7"/>
+        <w:pStyle w:val="ListParagraph"/>
         <w:numPr>
           <w:ilvl w:val="0"/>
           <w:numId w:val="2"/>
@@ -1333,9 +1274,6 @@
         <w:tabs>
           <w:tab w:val="left" w:pos="820"/>
         </w:tabs>
-        <w:spacing w:before="0" w:after="0" w:line="240" w:lineRule="auto"/>
-        <w:ind w:left="820" w:right="0" w:hanging="360"/>
-        <w:jc w:val="left"/>
         <w:rPr>
           <w:sz w:val="18"/>
         </w:rPr>
@@ -1427,7 +1365,7 @@
     </w:p>
     <w:p>
       <w:pPr>
-        <w:pStyle w:val="7"/>
+        <w:pStyle w:val="ListParagraph"/>
         <w:numPr>
           <w:ilvl w:val="0"/>
           <w:numId w:val="2"/>
@@ -1435,9 +1373,8 @@
         <w:tabs>
           <w:tab w:val="left" w:pos="820"/>
         </w:tabs>
-        <w:spacing w:before="109" w:after="0" w:line="360" w:lineRule="auto"/>
-        <w:ind w:left="820" w:right="108" w:hanging="360"/>
-        <w:jc w:val="left"/>
+        <w:spacing w:before="109" w:line="360" w:lineRule="auto"/>
+        <w:ind w:right="108"/>
         <w:rPr>
           <w:sz w:val="18"/>
         </w:rPr>
@@ -1607,7 +1544,7 @@
     </w:p>
     <w:p>
       <w:pPr>
-        <w:pStyle w:val="7"/>
+        <w:pStyle w:val="ListParagraph"/>
         <w:numPr>
           <w:ilvl w:val="0"/>
           <w:numId w:val="2"/>
@@ -1615,9 +1552,6 @@
         <w:tabs>
           <w:tab w:val="left" w:pos="820"/>
         </w:tabs>
-        <w:spacing w:before="0" w:after="0" w:line="240" w:lineRule="auto"/>
-        <w:ind w:left="820" w:right="0" w:hanging="360"/>
-        <w:jc w:val="left"/>
         <w:rPr>
           <w:sz w:val="18"/>
         </w:rPr>
@@ -1671,10 +1605,9 @@
     <w:p>
       <w:pPr>
         <w:spacing w:before="110"/>
-        <w:ind w:left="820" w:right="0" w:firstLine="0"/>
-        <w:jc w:val="left"/>
-        <w:rPr>
-          <w:rFonts w:hint="default" w:eastAsia="MS Mincho"/>
+        <w:ind w:left="820"/>
+        <w:rPr>
+          <w:rFonts w:eastAsia="ＭＳ 明朝"/>
           <w:b/>
           <w:bCs/>
           <w:sz w:val="18"/>
@@ -1756,8 +1689,6 @@
         </w:rPr>
         <w:t xml:space="preserve"> </w:t>
       </w:r>
-      <w:bookmarkStart w:id="0" w:name="_GoBack"/>
-      <w:bookmarkEnd w:id="0"/>
       <w:r>
         <w:rPr>
           <w:sz w:val="18"/>
@@ -1766,7 +1697,7 @@
       </w:r>
       <w:r>
         <w:rPr>
-          <w:rFonts w:hint="eastAsia" w:eastAsia="MS Mincho"/>
+          <w:rFonts w:eastAsia="ＭＳ 明朝" w:hint="eastAsia"/>
           <w:sz w:val="18"/>
           <w:lang w:val="en-US" w:eastAsia="ja-JP"/>
         </w:rPr>
@@ -1774,7 +1705,7 @@
       </w:r>
       <w:r>
         <w:rPr>
-          <w:rFonts w:hint="eastAsia" w:eastAsia="MS Mincho"/>
+          <w:rFonts w:eastAsia="ＭＳ 明朝" w:hint="eastAsia"/>
           <w:b/>
           <w:bCs/>
           <w:sz w:val="18"/>
@@ -1786,10 +1717,9 @@
     <w:p>
       <w:pPr>
         <w:spacing w:before="109"/>
-        <w:ind w:left="2980" w:right="0" w:firstLine="0"/>
-        <w:jc w:val="left"/>
-        <w:rPr>
-          <w:rFonts w:hint="default" w:eastAsia="MS Mincho"/>
+        <w:ind w:left="2980"/>
+        <w:rPr>
+          <w:rFonts w:eastAsia="ＭＳ 明朝"/>
           <w:b/>
           <w:bCs/>
           <w:sz w:val="18"/>
@@ -1804,7 +1734,7 @@
       </w:r>
       <w:r>
         <w:rPr>
-          <w:rFonts w:hint="eastAsia" w:eastAsia="MS Mincho"/>
+          <w:rFonts w:eastAsia="ＭＳ 明朝" w:hint="eastAsia"/>
           <w:sz w:val="18"/>
           <w:lang w:val="en-US" w:eastAsia="ja-JP"/>
         </w:rPr>
@@ -1825,7 +1755,7 @@
       </w:r>
       <w:r>
         <w:rPr>
-          <w:rFonts w:hint="eastAsia" w:eastAsia="MS Mincho"/>
+          <w:rFonts w:eastAsia="ＭＳ 明朝" w:hint="eastAsia"/>
           <w:b/>
           <w:bCs/>
           <w:spacing w:val="-2"/>
@@ -1837,7 +1767,7 @@
     </w:p>
     <w:p>
       <w:pPr>
-        <w:pStyle w:val="5"/>
+        <w:pStyle w:val="BodyText"/>
         <w:rPr>
           <w:b/>
           <w:sz w:val="22"/>
@@ -1847,8 +1777,11 @@
     <w:p>
       <w:pPr>
         <w:spacing w:before="170"/>
-        <w:ind w:left="927" w:right="0" w:firstLine="0"/>
-        <w:jc w:val="left"/>
+        <w:ind w:left="927"/>
+        <w:rPr>
+          <w:sz w:val="18"/>
+          <w:szCs w:val="18"/>
+        </w:rPr>
       </w:pPr>
       <w:r>
         <w:rPr>
@@ -1958,7 +1891,7 @@
       </w:r>
       <w:r>
         <w:rPr>
-          <w:rFonts w:hint="eastAsia" w:eastAsia="MS Mincho"/>
+          <w:rFonts w:eastAsia="ＭＳ 明朝" w:hint="eastAsia"/>
           <w:b/>
           <w:spacing w:val="15"/>
           <w:sz w:val="18"/>
@@ -2042,7 +1975,7 @@
       </w:r>
       <w:r>
         <w:rPr>
-          <w:rFonts w:hint="eastAsia" w:eastAsia="MS Mincho"/>
+          <w:rFonts w:eastAsia="ＭＳ 明朝" w:hint="eastAsia"/>
           <w:b/>
           <w:sz w:val="18"/>
           <w:lang w:val="en-US" w:eastAsia="ja-JP"/>
@@ -2057,125 +1990,195 @@
         <w:t xml:space="preserve"> </w:t>
       </w:r>
       <w:r>
+        <w:rPr>
+          <w:sz w:val="18"/>
+          <w:szCs w:val="18"/>
+        </w:rPr>
         <w:t>untuk</w:t>
       </w:r>
       <w:r>
         <w:rPr>
           <w:spacing w:val="11"/>
-        </w:rPr>
-        <w:t xml:space="preserve"> </w:t>
-      </w:r>
-      <w:r>
+          <w:sz w:val="18"/>
+          <w:szCs w:val="18"/>
+        </w:rPr>
+        <w:t xml:space="preserve"> </w:t>
+      </w:r>
+      <w:r>
+        <w:rPr>
+          <w:sz w:val="18"/>
+          <w:szCs w:val="18"/>
+        </w:rPr>
         <w:t>transport</w:t>
       </w:r>
       <w:r>
         <w:rPr>
           <w:spacing w:val="11"/>
-        </w:rPr>
-        <w:t xml:space="preserve"> </w:t>
-      </w:r>
-      <w:r>
+          <w:sz w:val="18"/>
+          <w:szCs w:val="18"/>
+        </w:rPr>
+        <w:t xml:space="preserve"> </w:t>
+      </w:r>
+      <w:r>
+        <w:rPr>
+          <w:sz w:val="18"/>
+          <w:szCs w:val="18"/>
+        </w:rPr>
         <w:t>pulang-pergi,</w:t>
       </w:r>
       <w:r>
         <w:rPr>
           <w:spacing w:val="11"/>
-        </w:rPr>
-        <w:t xml:space="preserve"> </w:t>
-      </w:r>
-      <w:r>
+          <w:sz w:val="18"/>
+          <w:szCs w:val="18"/>
+        </w:rPr>
+        <w:t xml:space="preserve"> </w:t>
+      </w:r>
+      <w:r>
+        <w:rPr>
+          <w:sz w:val="18"/>
+          <w:szCs w:val="18"/>
+        </w:rPr>
         <w:t>acuan</w:t>
       </w:r>
       <w:r>
         <w:rPr>
           <w:spacing w:val="11"/>
-        </w:rPr>
-        <w:t xml:space="preserve"> </w:t>
-      </w:r>
-      <w:r>
+          <w:sz w:val="18"/>
+          <w:szCs w:val="18"/>
+        </w:rPr>
+        <w:t xml:space="preserve"> </w:t>
+      </w:r>
+      <w:r>
+        <w:rPr>
+          <w:sz w:val="18"/>
+          <w:szCs w:val="18"/>
+        </w:rPr>
         <w:t>tersebut</w:t>
       </w:r>
       <w:r>
         <w:rPr>
           <w:spacing w:val="12"/>
-        </w:rPr>
-        <w:t xml:space="preserve"> </w:t>
-      </w:r>
-      <w:r>
+          <w:sz w:val="18"/>
+          <w:szCs w:val="18"/>
+        </w:rPr>
+        <w:t xml:space="preserve"> </w:t>
+      </w:r>
+      <w:r>
+        <w:rPr>
+          <w:sz w:val="18"/>
+          <w:szCs w:val="18"/>
+        </w:rPr>
         <w:t>untuk</w:t>
       </w:r>
       <w:r>
         <w:rPr>
           <w:spacing w:val="11"/>
-        </w:rPr>
-        <w:t xml:space="preserve"> </w:t>
-      </w:r>
-      <w:r>
+          <w:sz w:val="18"/>
+          <w:szCs w:val="18"/>
+        </w:rPr>
+        <w:t xml:space="preserve"> </w:t>
+      </w:r>
+      <w:r>
+        <w:rPr>
+          <w:sz w:val="18"/>
+          <w:szCs w:val="18"/>
+        </w:rPr>
         <w:t>jarak</w:t>
       </w:r>
       <w:r>
         <w:rPr>
           <w:spacing w:val="-3"/>
-        </w:rPr>
-        <w:t xml:space="preserve"> </w:t>
-      </w:r>
-      <w:r>
+          <w:sz w:val="18"/>
+          <w:szCs w:val="18"/>
+        </w:rPr>
+        <w:t xml:space="preserve"> </w:t>
+      </w:r>
+      <w:r>
+        <w:rPr>
+          <w:sz w:val="18"/>
+          <w:szCs w:val="18"/>
+        </w:rPr>
         <w:t>Bandung-Jakarta</w:t>
       </w:r>
       <w:r>
         <w:rPr>
           <w:spacing w:val="-3"/>
-        </w:rPr>
-        <w:t xml:space="preserve"> </w:t>
-      </w:r>
-      <w:r>
+          <w:sz w:val="18"/>
+          <w:szCs w:val="18"/>
+        </w:rPr>
+        <w:t xml:space="preserve"> </w:t>
+      </w:r>
+      <w:r>
+        <w:rPr>
+          <w:sz w:val="18"/>
+          <w:szCs w:val="18"/>
+        </w:rPr>
         <w:t>atau</w:t>
       </w:r>
       <w:r>
         <w:rPr>
           <w:spacing w:val="-4"/>
-        </w:rPr>
-        <w:t xml:space="preserve"> </w:t>
-      </w:r>
-      <w:r>
+          <w:sz w:val="18"/>
+          <w:szCs w:val="18"/>
+        </w:rPr>
+        <w:t xml:space="preserve"> </w:t>
+      </w:r>
+      <w:r>
+        <w:rPr>
+          <w:sz w:val="18"/>
+          <w:szCs w:val="18"/>
+        </w:rPr>
         <w:t>sebaliknya,</w:t>
       </w:r>
       <w:r>
         <w:rPr>
           <w:spacing w:val="-60"/>
-        </w:rPr>
-        <w:t xml:space="preserve"> </w:t>
-      </w:r>
-      <w:r>
+          <w:sz w:val="18"/>
+          <w:szCs w:val="18"/>
+        </w:rPr>
+        <w:t xml:space="preserve"> </w:t>
+      </w:r>
+      <w:r>
+        <w:rPr>
+          <w:sz w:val="18"/>
+          <w:szCs w:val="18"/>
+        </w:rPr>
         <w:t>untuk</w:t>
       </w:r>
       <w:r>
         <w:rPr>
           <w:spacing w:val="-1"/>
-        </w:rPr>
-        <w:t xml:space="preserve"> </w:t>
-      </w:r>
-      <w:r>
+          <w:sz w:val="18"/>
+          <w:szCs w:val="18"/>
+        </w:rPr>
+        <w:t xml:space="preserve"> </w:t>
+      </w:r>
+      <w:r>
+        <w:rPr>
+          <w:sz w:val="18"/>
+          <w:szCs w:val="18"/>
+        </w:rPr>
         <w:t>jarak lainnya menyesuaikan.</w:t>
       </w:r>
     </w:p>
     <w:p>
       <w:pPr>
-        <w:spacing w:after="0" w:line="360" w:lineRule="auto"/>
+        <w:spacing w:line="360" w:lineRule="auto"/>
         <w:sectPr>
-          <w:headerReference r:id="rId5" w:type="default"/>
-          <w:footerReference r:id="rId6" w:type="default"/>
+          <w:headerReference w:type="default" r:id="rId8"/>
+          <w:footerReference w:type="default" r:id="rId9"/>
           <w:type w:val="continuous"/>
           <w:pgSz w:w="12240" w:h="15840"/>
           <w:pgMar w:top="1500" w:right="1340" w:bottom="1500" w:left="1340" w:header="705" w:footer="1309" w:gutter="0"/>
           <w:pgNumType w:start="1"/>
-          <w:cols w:space="720" w:num="1"/>
+          <w:cols w:space="720"/>
         </w:sectPr>
       </w:pPr>
     </w:p>
     <w:p>
       <w:pPr>
-        <w:pStyle w:val="7"/>
+        <w:pStyle w:val="ListParagraph"/>
         <w:numPr>
           <w:ilvl w:val="0"/>
           <w:numId w:val="2"/>
@@ -2183,17 +2186,17 @@
         <w:tabs>
           <w:tab w:val="left" w:pos="820"/>
         </w:tabs>
-        <w:spacing w:before="90" w:after="0" w:line="360" w:lineRule="auto"/>
-        <w:ind w:left="820" w:right="101" w:hanging="360"/>
-        <w:jc w:val="left"/>
-        <w:rPr>
-          <w:sz w:val="18"/>
-        </w:rPr>
-      </w:pPr>
-      <w:r>
-        <w:rPr>
-          <w:sz w:val="18"/>
-        </w:rPr>
+        <w:spacing w:before="90" w:line="360" w:lineRule="auto"/>
+        <w:ind w:right="101"/>
+        <w:rPr>
+          <w:sz w:val="18"/>
+        </w:rPr>
+      </w:pPr>
+      <w:r>
+        <w:rPr>
+          <w:sz w:val="18"/>
+        </w:rPr>
+        <w:lastRenderedPageBreak/>
         <w:t>Biaya</w:t>
       </w:r>
       <w:r>
@@ -2368,7 +2371,7 @@
     </w:p>
     <w:p>
       <w:pPr>
-        <w:pStyle w:val="7"/>
+        <w:pStyle w:val="ListParagraph"/>
         <w:numPr>
           <w:ilvl w:val="0"/>
           <w:numId w:val="2"/>
@@ -2376,9 +2379,6 @@
         <w:tabs>
           <w:tab w:val="left" w:pos="820"/>
         </w:tabs>
-        <w:spacing w:before="0" w:after="0" w:line="240" w:lineRule="auto"/>
-        <w:ind w:left="820" w:right="0" w:hanging="360"/>
-        <w:jc w:val="left"/>
         <w:rPr>
           <w:sz w:val="18"/>
         </w:rPr>
@@ -2431,7 +2431,7 @@
     </w:p>
     <w:p>
       <w:pPr>
-        <w:pStyle w:val="7"/>
+        <w:pStyle w:val="ListParagraph"/>
         <w:numPr>
           <w:ilvl w:val="1"/>
           <w:numId w:val="2"/>
@@ -2439,9 +2439,7 @@
         <w:tabs>
           <w:tab w:val="left" w:pos="1540"/>
         </w:tabs>
-        <w:spacing w:before="109" w:after="0" w:line="240" w:lineRule="auto"/>
-        <w:ind w:left="1540" w:right="0" w:hanging="360"/>
-        <w:jc w:val="left"/>
+        <w:spacing w:before="109"/>
         <w:rPr>
           <w:sz w:val="18"/>
         </w:rPr>
@@ -2520,7 +2518,7 @@
     </w:p>
     <w:p>
       <w:pPr>
-        <w:pStyle w:val="7"/>
+        <w:pStyle w:val="ListParagraph"/>
         <w:numPr>
           <w:ilvl w:val="1"/>
           <w:numId w:val="2"/>
@@ -2528,9 +2526,7 @@
         <w:tabs>
           <w:tab w:val="left" w:pos="1540"/>
         </w:tabs>
-        <w:spacing w:before="109" w:after="0" w:line="240" w:lineRule="auto"/>
-        <w:ind w:left="1540" w:right="0" w:hanging="360"/>
-        <w:jc w:val="left"/>
+        <w:spacing w:before="109"/>
         <w:rPr>
           <w:sz w:val="18"/>
         </w:rPr>
@@ -2583,7 +2579,7 @@
     </w:p>
     <w:p>
       <w:pPr>
-        <w:pStyle w:val="7"/>
+        <w:pStyle w:val="ListParagraph"/>
         <w:numPr>
           <w:ilvl w:val="0"/>
           <w:numId w:val="2"/>
@@ -2591,9 +2587,7 @@
         <w:tabs>
           <w:tab w:val="left" w:pos="820"/>
         </w:tabs>
-        <w:spacing w:before="110" w:after="0" w:line="240" w:lineRule="auto"/>
-        <w:ind w:left="820" w:right="0" w:hanging="360"/>
-        <w:jc w:val="left"/>
+        <w:spacing w:before="110"/>
         <w:rPr>
           <w:sz w:val="18"/>
         </w:rPr>
@@ -2698,7 +2692,7 @@
     </w:p>
     <w:p>
       <w:pPr>
-        <w:pStyle w:val="5"/>
+        <w:pStyle w:val="BodyText"/>
         <w:rPr>
           <w:sz w:val="22"/>
         </w:rPr>
@@ -2706,7 +2700,7 @@
     </w:p>
     <w:p>
       <w:pPr>
-        <w:pStyle w:val="5"/>
+        <w:pStyle w:val="BodyText"/>
         <w:spacing w:before="170" w:line="360" w:lineRule="auto"/>
         <w:ind w:left="100" w:right="98" w:firstLine="360"/>
       </w:pPr>
@@ -2824,7 +2818,7 @@
     </w:p>
     <w:p>
       <w:pPr>
-        <w:pStyle w:val="5"/>
+        <w:pStyle w:val="BodyText"/>
         <w:spacing w:before="10"/>
         <w:rPr>
           <w:sz w:val="25"/>
@@ -2833,48 +2827,30 @@
     </w:p>
     <w:tbl>
       <w:tblPr>
-        <w:tblStyle w:val="4"/>
         <w:tblW w:w="0" w:type="auto"/>
         <w:tblInd w:w="120" w:type="dxa"/>
         <w:tblBorders>
-          <w:top w:val="single" w:color="000000" w:sz="8" w:space="0"/>
-          <w:left w:val="single" w:color="000000" w:sz="8" w:space="0"/>
-          <w:bottom w:val="single" w:color="000000" w:sz="8" w:space="0"/>
-          <w:right w:val="single" w:color="000000" w:sz="8" w:space="0"/>
-          <w:insideH w:val="single" w:color="000000" w:sz="8" w:space="0"/>
-          <w:insideV w:val="single" w:color="000000" w:sz="8" w:space="0"/>
+          <w:top w:val="single" w:sz="8" w:space="0" w:color="000000"/>
+          <w:left w:val="single" w:sz="8" w:space="0" w:color="000000"/>
+          <w:bottom w:val="single" w:sz="8" w:space="0" w:color="000000"/>
+          <w:right w:val="single" w:sz="8" w:space="0" w:color="000000"/>
+          <w:insideH w:val="single" w:sz="8" w:space="0" w:color="000000"/>
+          <w:insideV w:val="single" w:sz="8" w:space="0" w:color="000000"/>
         </w:tblBorders>
         <w:tblLayout w:type="fixed"/>
         <w:tblCellMar>
-          <w:top w:w="0" w:type="dxa"/>
           <w:left w:w="0" w:type="dxa"/>
-          <w:bottom w:w="0" w:type="dxa"/>
           <w:right w:w="0" w:type="dxa"/>
         </w:tblCellMar>
+        <w:tblLook w:val="04A0" w:firstRow="1" w:lastRow="0" w:firstColumn="1" w:lastColumn="0" w:noHBand="0" w:noVBand="1"/>
       </w:tblPr>
       <w:tblGrid>
         <w:gridCol w:w="1740"/>
         <w:gridCol w:w="3200"/>
       </w:tblGrid>
       <w:tr>
-        <w:tblPrEx>
-          <w:tblBorders>
-            <w:top w:val="single" w:color="000000" w:sz="8" w:space="0"/>
-            <w:left w:val="single" w:color="000000" w:sz="8" w:space="0"/>
-            <w:bottom w:val="single" w:color="000000" w:sz="8" w:space="0"/>
-            <w:right w:val="single" w:color="000000" w:sz="8" w:space="0"/>
-            <w:insideH w:val="single" w:color="000000" w:sz="8" w:space="0"/>
-            <w:insideV w:val="single" w:color="000000" w:sz="8" w:space="0"/>
-          </w:tblBorders>
-          <w:tblCellMar>
-            <w:top w:w="0" w:type="dxa"/>
-            <w:left w:w="0" w:type="dxa"/>
-            <w:bottom w:w="0" w:type="dxa"/>
-            <w:right w:w="0" w:type="dxa"/>
-          </w:tblCellMar>
-        </w:tblPrEx>
         <w:trPr>
-          <w:trHeight w:val="499" w:hRule="atLeast"/>
+          <w:trHeight w:val="499"/>
         </w:trPr>
         <w:tc>
           <w:tcPr>
@@ -2882,7 +2858,7 @@
           </w:tcPr>
           <w:p>
             <w:pPr>
-              <w:pStyle w:val="8"/>
+              <w:pStyle w:val="TableParagraph"/>
               <w:spacing w:before="114"/>
               <w:ind w:left="94"/>
               <w:jc w:val="left"/>
@@ -2906,7 +2882,7 @@
           </w:tcPr>
           <w:p>
             <w:pPr>
-              <w:pStyle w:val="8"/>
+              <w:pStyle w:val="TableParagraph"/>
               <w:spacing w:before="114"/>
               <w:ind w:left="94"/>
               <w:jc w:val="left"/>
@@ -2956,24 +2932,8 @@
         </w:tc>
       </w:tr>
       <w:tr>
-        <w:tblPrEx>
-          <w:tblBorders>
-            <w:top w:val="single" w:color="000000" w:sz="8" w:space="0"/>
-            <w:left w:val="single" w:color="000000" w:sz="8" w:space="0"/>
-            <w:bottom w:val="single" w:color="000000" w:sz="8" w:space="0"/>
-            <w:right w:val="single" w:color="000000" w:sz="8" w:space="0"/>
-            <w:insideH w:val="single" w:color="000000" w:sz="8" w:space="0"/>
-            <w:insideV w:val="single" w:color="000000" w:sz="8" w:space="0"/>
-          </w:tblBorders>
-          <w:tblCellMar>
-            <w:top w:w="0" w:type="dxa"/>
-            <w:left w:w="0" w:type="dxa"/>
-            <w:bottom w:w="0" w:type="dxa"/>
-            <w:right w:w="0" w:type="dxa"/>
-          </w:tblCellMar>
-        </w:tblPrEx>
         <w:trPr>
-          <w:trHeight w:val="500" w:hRule="atLeast"/>
+          <w:trHeight w:val="500"/>
         </w:trPr>
         <w:tc>
           <w:tcPr>
@@ -2981,7 +2941,7 @@
           </w:tcPr>
           <w:p>
             <w:pPr>
-              <w:pStyle w:val="8"/>
+              <w:pStyle w:val="TableParagraph"/>
               <w:spacing w:before="111"/>
               <w:ind w:left="94"/>
               <w:jc w:val="left"/>
@@ -3020,7 +2980,7 @@
           </w:tcPr>
           <w:p>
             <w:pPr>
-              <w:pStyle w:val="8"/>
+              <w:pStyle w:val="TableParagraph"/>
               <w:spacing w:before="111"/>
               <w:ind w:left="94"/>
               <w:jc w:val="left"/>
@@ -3070,24 +3030,8 @@
         </w:tc>
       </w:tr>
       <w:tr>
-        <w:tblPrEx>
-          <w:tblBorders>
-            <w:top w:val="single" w:color="000000" w:sz="8" w:space="0"/>
-            <w:left w:val="single" w:color="000000" w:sz="8" w:space="0"/>
-            <w:bottom w:val="single" w:color="000000" w:sz="8" w:space="0"/>
-            <w:right w:val="single" w:color="000000" w:sz="8" w:space="0"/>
-            <w:insideH w:val="single" w:color="000000" w:sz="8" w:space="0"/>
-            <w:insideV w:val="single" w:color="000000" w:sz="8" w:space="0"/>
-          </w:tblBorders>
-          <w:tblCellMar>
-            <w:top w:w="0" w:type="dxa"/>
-            <w:left w:w="0" w:type="dxa"/>
-            <w:bottom w:w="0" w:type="dxa"/>
-            <w:right w:w="0" w:type="dxa"/>
-          </w:tblCellMar>
-        </w:tblPrEx>
         <w:trPr>
-          <w:trHeight w:val="499" w:hRule="atLeast"/>
+          <w:trHeight w:val="499"/>
         </w:trPr>
         <w:tc>
           <w:tcPr>
@@ -3095,7 +3039,7 @@
           </w:tcPr>
           <w:p>
             <w:pPr>
-              <w:pStyle w:val="8"/>
+              <w:pStyle w:val="TableParagraph"/>
               <w:spacing w:before="107"/>
               <w:ind w:left="94"/>
               <w:jc w:val="left"/>
@@ -3119,7 +3063,7 @@
           </w:tcPr>
           <w:p>
             <w:pPr>
-              <w:pStyle w:val="8"/>
+              <w:pStyle w:val="TableParagraph"/>
               <w:spacing w:before="107"/>
               <w:ind w:left="94"/>
               <w:jc w:val="left"/>
@@ -3128,36 +3072,22 @@
                 <w:sz w:val="16"/>
               </w:rPr>
             </w:pPr>
-            <w:r>
-              <w:fldChar w:fldCharType="begin"/>
-            </w:r>
-            <w:r>
-              <w:instrText xml:space="preserve"> HYPERLINK "mailto:septian.nugraha@jagooit.com" \h </w:instrText>
-            </w:r>
-            <w:r>
-              <w:fldChar w:fldCharType="separate"/>
-            </w:r>
-            <w:r>
-              <w:rPr>
-                <w:b/>
-                <w:sz w:val="16"/>
-              </w:rPr>
-              <w:t>septian.nugraha@jagooit.com</w:t>
-            </w:r>
-            <w:r>
-              <w:rPr>
-                <w:b/>
-                <w:sz w:val="16"/>
-              </w:rPr>
-              <w:fldChar w:fldCharType="end"/>
-            </w:r>
+            <w:hyperlink r:id="rId10">
+              <w:r>
+                <w:rPr>
+                  <w:b/>
+                  <w:sz w:val="16"/>
+                </w:rPr>
+                <w:t>septian.nugraha@jagooit.com</w:t>
+              </w:r>
+            </w:hyperlink>
           </w:p>
         </w:tc>
       </w:tr>
     </w:tbl>
     <w:p>
       <w:pPr>
-        <w:pStyle w:val="5"/>
+        <w:pStyle w:val="BodyText"/>
         <w:spacing w:before="4"/>
         <w:rPr>
           <w:sz w:val="27"/>
@@ -3166,7 +3096,7 @@
     </w:p>
     <w:p>
       <w:pPr>
-        <w:pStyle w:val="2"/>
+        <w:pStyle w:val="Heading1"/>
         <w:spacing w:before="100"/>
         <w:ind w:left="625"/>
       </w:pPr>
@@ -3176,7 +3106,7 @@
     </w:p>
     <w:p>
       <w:pPr>
-        <w:pStyle w:val="5"/>
+        <w:pStyle w:val="BodyText"/>
         <w:spacing w:before="9"/>
         <w:rPr>
           <w:b/>
@@ -3184,30 +3114,43 @@
         </w:rPr>
       </w:pPr>
       <w:r>
-        <w:pict>
-          <v:group id="_x0000_s1031" o:spid="_x0000_s1031" o:spt="203" style="position:absolute;left:0pt;margin-left:131.25pt;margin-top:27.2pt;height:48pt;width:143.25pt;mso-position-horizontal-relative:page;mso-wrap-distance-bottom:0pt;mso-wrap-distance-top:0pt;z-index:-251655168;mso-width-relative:page;mso-height-relative:page;" coordorigin="2625,545" coordsize="2865,960">
-            <o:lock v:ext="edit"/>
-            <v:shape id="_x0000_s1032" o:spid="_x0000_s1032" o:spt="75" type="#_x0000_t75" style="position:absolute;left:3570;top:709;height:630;width:1920;" filled="f" stroked="f" coordsize="21600,21600">
-              <v:path/>
-              <v:fill on="f" focussize="0,0"/>
-              <v:stroke on="f"/>
-              <v:imagedata r:id="rId8" o:title=""/>
+        <w:pict w14:anchorId="262B3ADC">
+          <v:group id="_x0000_s1031" style="position:absolute;margin-left:131.25pt;margin-top:27.2pt;width:143.25pt;height:48pt;z-index:-251658240;mso-position-horizontal-relative:page" coordorigin="2625,545" coordsize="2865,960">
+            <v:shapetype id="_x0000_t75" coordsize="21600,21600" o:spt="75" o:preferrelative="t" path="m@4@5l@4@11@9@11@9@5xe" filled="f" stroked="f">
+              <v:stroke joinstyle="miter"/>
+              <v:formulas>
+                <v:f eqn="if lineDrawn pixelLineWidth 0"/>
+                <v:f eqn="sum @0 1 0"/>
+                <v:f eqn="sum 0 0 @1"/>
+                <v:f eqn="prod @2 1 2"/>
+                <v:f eqn="prod @3 21600 pixelWidth"/>
+                <v:f eqn="prod @3 21600 pixelHeight"/>
+                <v:f eqn="sum @0 0 1"/>
+                <v:f eqn="prod @6 1 2"/>
+                <v:f eqn="prod @7 21600 pixelWidth"/>
+                <v:f eqn="sum @8 21600 0"/>
+                <v:f eqn="prod @7 21600 pixelHeight"/>
+                <v:f eqn="sum @10 21600 0"/>
+              </v:formulas>
+              <v:path o:extrusionok="f" gradientshapeok="t" o:connecttype="rect"/>
               <o:lock v:ext="edit" aspectratio="t"/>
+            </v:shapetype>
+            <v:shape id="_x0000_s1032" type="#_x0000_t75" style="position:absolute;left:3570;top:709;width:1920;height:630">
+              <v:imagedata r:id="rId11" o:title=""/>
             </v:shape>
-            <v:shape id="_x0000_s1033" o:spid="_x0000_s1033" o:spt="75" type="#_x0000_t75" style="position:absolute;left:2625;top:544;height:960;width:2385;" filled="f" stroked="f" coordsize="21600,21600">
-              <v:path/>
-              <v:fill on="f" focussize="0,0"/>
-              <v:stroke on="f"/>
-              <v:imagedata r:id="rId9" o:title=""/>
-              <o:lock v:ext="edit" aspectratio="t"/>
+            <v:shape id="_x0000_s1033" type="#_x0000_t75" style="position:absolute;left:2625;top:544;width:2385;height:960">
+              <v:imagedata r:id="rId12" o:title=""/>
             </v:shape>
-            <w10:wrap type="topAndBottom"/>
+            <w10:wrap type="topAndBottom" anchorx="page"/>
           </v:group>
         </w:pict>
       </w:r>
       <w:r>
+        <w:rPr>
+          <w:noProof/>
+        </w:rPr>
         <w:drawing>
-          <wp:anchor distT="0" distB="0" distL="0" distR="0" simplePos="0" relativeHeight="251659264" behindDoc="0" locked="0" layoutInCell="1" allowOverlap="1">
+          <wp:anchor distT="0" distB="0" distL="0" distR="0" simplePos="0" relativeHeight="251659264" behindDoc="0" locked="0" layoutInCell="1" allowOverlap="1" wp14:anchorId="637DC9E9" wp14:editId="6BB7CE20">
             <wp:simplePos x="0" y="0"/>
             <wp:positionH relativeFrom="page">
               <wp:posOffset>4366895</wp:posOffset>
@@ -3232,7 +3175,7 @@
                     </pic:cNvPicPr>
                   </pic:nvPicPr>
                   <pic:blipFill>
-                    <a:blip r:embed="rId10" cstate="print"/>
+                    <a:blip r:embed="rId13" cstate="print"/>
                     <a:stretch>
                       <a:fillRect/>
                     </a:stretch>
@@ -3255,7 +3198,7 @@
     </w:p>
     <w:p>
       <w:pPr>
-        <w:pStyle w:val="5"/>
+        <w:pStyle w:val="BodyText"/>
         <w:spacing w:before="6"/>
         <w:rPr>
           <w:b/>
@@ -3265,21 +3208,20 @@
     </w:p>
     <w:p>
       <w:pPr>
-        <w:spacing w:after="0"/>
         <w:rPr>
           <w:sz w:val="16"/>
         </w:rPr>
         <w:sectPr>
           <w:pgSz w:w="12240" w:h="15840"/>
           <w:pgMar w:top="1500" w:right="1340" w:bottom="1500" w:left="1340" w:header="705" w:footer="1309" w:gutter="0"/>
-          <w:cols w:space="720" w:num="1"/>
+          <w:cols w:space="720"/>
         </w:sectPr>
       </w:pPr>
     </w:p>
     <w:p>
       <w:pPr>
         <w:spacing w:before="100"/>
-        <w:ind w:left="1399" w:right="20" w:firstLine="0"/>
+        <w:ind w:left="1399" w:right="20"/>
         <w:jc w:val="center"/>
         <w:rPr>
           <w:b/>
@@ -3297,7 +3239,7 @@
     </w:p>
     <w:p>
       <w:pPr>
-        <w:pStyle w:val="5"/>
+        <w:pStyle w:val="BodyText"/>
         <w:spacing w:before="110"/>
         <w:ind w:left="1399" w:right="20"/>
         <w:jc w:val="center"/>
@@ -3308,7 +3250,7 @@
     </w:p>
     <w:p>
       <w:pPr>
-        <w:pStyle w:val="2"/>
+        <w:pStyle w:val="Heading1"/>
         <w:spacing w:before="100"/>
         <w:ind w:left="1595" w:right="1915"/>
         <w:jc w:val="center"/>
@@ -3328,7 +3270,7 @@
     </w:p>
     <w:p>
       <w:pPr>
-        <w:pStyle w:val="5"/>
+        <w:pStyle w:val="BodyText"/>
         <w:spacing w:before="110"/>
         <w:ind w:left="1595" w:right="1915"/>
         <w:jc w:val="center"/>
@@ -3341,7 +3283,7 @@
       <w:type w:val="continuous"/>
       <w:pgSz w:w="12240" w:h="15840"/>
       <w:pgMar w:top="1500" w:right="1340" w:bottom="1500" w:left="1340" w:header="720" w:footer="720" w:gutter="0"/>
-      <w:cols w:equalWidth="0" w:num="2">
+      <w:cols w:num="2" w:space="720" w:equalWidth="0">
         <w:col w:w="3246" w:space="872"/>
         <w:col w:w="5442"/>
       </w:cols>
@@ -3351,22 +3293,16 @@
 </file>
 
 <file path=word/endnotes.xml><?xml version="1.0" encoding="utf-8"?>
-<w:endnotes xmlns:wpc="http://schemas.microsoft.com/office/word/2010/wordprocessingCanvas" xmlns:mc="http://schemas.openxmlformats.org/markup-compatibility/2006" xmlns:o="urn:schemas-microsoft-com:office:office" xmlns:r="http://schemas.openxmlformats.org/officeDocument/2006/relationships" xmlns:m="http://schemas.openxmlformats.org/officeDocument/2006/math" xmlns:v="urn:schemas-microsoft-com:vml" xmlns:wp14="http://schemas.microsoft.com/office/word/2010/wordprocessingDrawing" xmlns:wp="http://schemas.openxmlformats.org/drawingml/2006/wordprocessingDrawing" xmlns:w="http://schemas.openxmlformats.org/wordprocessingml/2006/main" xmlns:w14="http://schemas.microsoft.com/office/word/2010/wordml" xmlns:w15="http://schemas.microsoft.com/office/word/2012/wordml" xmlns:w10="urn:schemas-microsoft-com:office:word" xmlns:wpg="http://schemas.microsoft.com/office/word/2010/wordprocessingGroup" xmlns:wpi="http://schemas.microsoft.com/office/word/2010/wordprocessingInk" xmlns:wne="http://schemas.microsoft.com/office/word/2006/wordml" xmlns:wps="http://schemas.microsoft.com/office/word/2010/wordprocessingShape" xmlns:wpsCustomData="http://www.wps.cn/officeDocument/2013/wpsCustomData" mc:Ignorable="w14 w15 wp14">
-  <w:endnote w:type="separator" w:id="0">
-    <w:p>
-      <w:pPr>
-        <w:spacing w:line="240" w:lineRule="auto"/>
-      </w:pPr>
+<w:endnotes xmlns:wpc="http://schemas.microsoft.com/office/word/2010/wordprocessingCanvas" xmlns:cx="http://schemas.microsoft.com/office/drawing/2014/chartex" xmlns:cx1="http://schemas.microsoft.com/office/drawing/2015/9/8/chartex" xmlns:cx2="http://schemas.microsoft.com/office/drawing/2015/10/21/chartex" xmlns:cx3="http://schemas.microsoft.com/office/drawing/2016/5/9/chartex" xmlns:cx4="http://schemas.microsoft.com/office/drawing/2016/5/10/chartex" xmlns:cx5="http://schemas.microsoft.com/office/drawing/2016/5/11/chartex" xmlns:cx6="http://schemas.microsoft.com/office/drawing/2016/5/12/chartex" xmlns:cx7="http://schemas.microsoft.com/office/drawing/2016/5/13/chartex" xmlns:cx8="http://schemas.microsoft.com/office/drawing/2016/5/14/chartex" xmlns:mc="http://schemas.openxmlformats.org/markup-compatibility/2006" xmlns:aink="http://schemas.microsoft.com/office/drawing/2016/ink" xmlns:am3d="http://schemas.microsoft.com/office/drawing/2017/model3d" xmlns:o="urn:schemas-microsoft-com:office:office" xmlns:oel="http://schemas.microsoft.com/office/2019/extlst" xmlns:r="http://schemas.openxmlformats.org/officeDocument/2006/relationships" xmlns:m="http://schemas.openxmlformats.org/officeDocument/2006/math" xmlns:v="urn:schemas-microsoft-com:vml" xmlns:wp14="http://schemas.microsoft.com/office/word/2010/wordprocessingDrawing" xmlns:wp="http://schemas.openxmlformats.org/drawingml/2006/wordprocessingDrawing" xmlns:w10="urn:schemas-microsoft-com:office:word" xmlns:w="http://schemas.openxmlformats.org/wordprocessingml/2006/main" xmlns:w14="http://schemas.microsoft.com/office/word/2010/wordml" xmlns:w15="http://schemas.microsoft.com/office/word/2012/wordml" xmlns:w16cex="http://schemas.microsoft.com/office/word/2018/wordml/cex" xmlns:w16cid="http://schemas.microsoft.com/office/word/2016/wordml/cid" xmlns:w16="http://schemas.microsoft.com/office/word/2018/wordml" xmlns:w16sdtdh="http://schemas.microsoft.com/office/word/2020/wordml/sdtdatahash" xmlns:w16se="http://schemas.microsoft.com/office/word/2015/wordml/symex" xmlns:wpg="http://schemas.microsoft.com/office/word/2010/wordprocessingGroup" xmlns:wpi="http://schemas.microsoft.com/office/word/2010/wordprocessingInk" xmlns:wne="http://schemas.microsoft.com/office/word/2006/wordml" xmlns:wps="http://schemas.microsoft.com/office/word/2010/wordprocessingShape" mc:Ignorable="w14 w15 w16se w16cid w16 w16cex w16sdtdh wp14">
+  <w:endnote w:type="separator" w:id="-1">
+    <w:p>
       <w:r>
         <w:separator/>
       </w:r>
     </w:p>
   </w:endnote>
-  <w:endnote w:type="continuationSeparator" w:id="1">
-    <w:p>
-      <w:pPr>
-        <w:spacing w:line="240" w:lineRule="auto"/>
-      </w:pPr>
+  <w:endnote w:type="continuationSeparator" w:id="0">
+    <w:p>
       <w:r>
         <w:continuationSeparator/>
       </w:r>
@@ -3376,18 +3312,21 @@
 </file>
 
 <file path=word/footer1.xml><?xml version="1.0" encoding="utf-8"?>
-<w:ftr xmlns:wpc="http://schemas.microsoft.com/office/word/2010/wordprocessingCanvas" xmlns:mc="http://schemas.openxmlformats.org/markup-compatibility/2006" xmlns:o="urn:schemas-microsoft-com:office:office" xmlns:r="http://schemas.openxmlformats.org/officeDocument/2006/relationships" xmlns:m="http://schemas.openxmlformats.org/officeDocument/2006/math" xmlns:v="urn:schemas-microsoft-com:vml" xmlns:wp14="http://schemas.microsoft.com/office/word/2010/wordprocessingDrawing" xmlns:wp="http://schemas.openxmlformats.org/drawingml/2006/wordprocessingDrawing" xmlns:w10="urn:schemas-microsoft-com:office:word" xmlns:w="http://schemas.openxmlformats.org/wordprocessingml/2006/main" xmlns:w14="http://schemas.microsoft.com/office/word/2010/wordml" xmlns:w15="http://schemas.microsoft.com/office/word/2012/wordml" xmlns:wpg="http://schemas.microsoft.com/office/word/2010/wordprocessingGroup" xmlns:wpi="http://schemas.microsoft.com/office/word/2010/wordprocessingInk" xmlns:wne="http://schemas.microsoft.com/office/word/2006/wordml" xmlns:wps="http://schemas.microsoft.com/office/word/2010/wordprocessingShape" xmlns:wpsCustomData="http://www.wps.cn/officeDocument/2013/wpsCustomData" mc:Ignorable="w14 w15 wp14">
+<w:ftr xmlns:wpc="http://schemas.microsoft.com/office/word/2010/wordprocessingCanvas" xmlns:cx="http://schemas.microsoft.com/office/drawing/2014/chartex" xmlns:cx1="http://schemas.microsoft.com/office/drawing/2015/9/8/chartex" xmlns:cx2="http://schemas.microsoft.com/office/drawing/2015/10/21/chartex" xmlns:cx3="http://schemas.microsoft.com/office/drawing/2016/5/9/chartex" xmlns:cx4="http://schemas.microsoft.com/office/drawing/2016/5/10/chartex" xmlns:cx5="http://schemas.microsoft.com/office/drawing/2016/5/11/chartex" xmlns:cx6="http://schemas.microsoft.com/office/drawing/2016/5/12/chartex" xmlns:cx7="http://schemas.microsoft.com/office/drawing/2016/5/13/chartex" xmlns:cx8="http://schemas.microsoft.com/office/drawing/2016/5/14/chartex" xmlns:mc="http://schemas.openxmlformats.org/markup-compatibility/2006" xmlns:aink="http://schemas.microsoft.com/office/drawing/2016/ink" xmlns:am3d="http://schemas.microsoft.com/office/drawing/2017/model3d" xmlns:o="urn:schemas-microsoft-com:office:office" xmlns:oel="http://schemas.microsoft.com/office/2019/extlst" xmlns:r="http://schemas.openxmlformats.org/officeDocument/2006/relationships" xmlns:m="http://schemas.openxmlformats.org/officeDocument/2006/math" xmlns:v="urn:schemas-microsoft-com:vml" xmlns:wp14="http://schemas.microsoft.com/office/word/2010/wordprocessingDrawing" xmlns:wp="http://schemas.openxmlformats.org/drawingml/2006/wordprocessingDrawing" xmlns:w10="urn:schemas-microsoft-com:office:word" xmlns:w="http://schemas.openxmlformats.org/wordprocessingml/2006/main" xmlns:w14="http://schemas.microsoft.com/office/word/2010/wordml" xmlns:w15="http://schemas.microsoft.com/office/word/2012/wordml" xmlns:w16cex="http://schemas.microsoft.com/office/word/2018/wordml/cex" xmlns:w16cid="http://schemas.microsoft.com/office/word/2016/wordml/cid" xmlns:w16="http://schemas.microsoft.com/office/word/2018/wordml" xmlns:w16sdtdh="http://schemas.microsoft.com/office/word/2020/wordml/sdtdatahash" xmlns:w16se="http://schemas.microsoft.com/office/word/2015/wordml/symex" xmlns:wpg="http://schemas.microsoft.com/office/word/2010/wordprocessingGroup" xmlns:wpi="http://schemas.microsoft.com/office/word/2010/wordprocessingInk" xmlns:wne="http://schemas.microsoft.com/office/word/2006/wordml" xmlns:wps="http://schemas.microsoft.com/office/word/2010/wordprocessingShape" mc:Ignorable="w14 w15 w16se w16cid w16 w16cex w16sdtdh wp14">
   <w:p>
     <w:pPr>
-      <w:pStyle w:val="5"/>
+      <w:pStyle w:val="BodyText"/>
       <w:spacing w:line="14" w:lineRule="auto"/>
       <w:rPr>
         <w:sz w:val="20"/>
       </w:rPr>
     </w:pPr>
     <w:r>
+      <w:rPr>
+        <w:noProof/>
+      </w:rPr>
       <w:drawing>
-        <wp:anchor distT="0" distB="0" distL="0" distR="0" simplePos="0" relativeHeight="251660288" behindDoc="1" locked="0" layoutInCell="1" allowOverlap="1">
+        <wp:anchor distT="0" distB="0" distL="0" distR="0" simplePos="0" relativeHeight="251658240" behindDoc="1" locked="0" layoutInCell="1" allowOverlap="1" wp14:anchorId="6CAB13D8" wp14:editId="7A252513">
           <wp:simplePos x="0" y="0"/>
           <wp:positionH relativeFrom="page">
             <wp:posOffset>1079500</wp:posOffset>
@@ -3437,22 +3376,16 @@
 </file>
 
 <file path=word/footnotes.xml><?xml version="1.0" encoding="utf-8"?>
-<w:footnotes xmlns:wpc="http://schemas.microsoft.com/office/word/2010/wordprocessingCanvas" xmlns:mc="http://schemas.openxmlformats.org/markup-compatibility/2006" xmlns:o="urn:schemas-microsoft-com:office:office" xmlns:r="http://schemas.openxmlformats.org/officeDocument/2006/relationships" xmlns:m="http://schemas.openxmlformats.org/officeDocument/2006/math" xmlns:v="urn:schemas-microsoft-com:vml" xmlns:wp14="http://schemas.microsoft.com/office/word/2010/wordprocessingDrawing" xmlns:wp="http://schemas.openxmlformats.org/drawingml/2006/wordprocessingDrawing" xmlns:w="http://schemas.openxmlformats.org/wordprocessingml/2006/main" xmlns:w14="http://schemas.microsoft.com/office/word/2010/wordml" xmlns:w15="http://schemas.microsoft.com/office/word/2012/wordml" xmlns:w10="urn:schemas-microsoft-com:office:word" xmlns:wpg="http://schemas.microsoft.com/office/word/2010/wordprocessingGroup" xmlns:wpi="http://schemas.microsoft.com/office/word/2010/wordprocessingInk" xmlns:wne="http://schemas.microsoft.com/office/word/2006/wordml" xmlns:wps="http://schemas.microsoft.com/office/word/2010/wordprocessingShape" xmlns:wpsCustomData="http://www.wps.cn/officeDocument/2013/wpsCustomData" mc:Ignorable="w14 w15 wp14">
-  <w:footnote w:type="separator" w:id="0">
-    <w:p>
-      <w:pPr>
-        <w:spacing w:before="0" w:after="0" w:line="240" w:lineRule="auto"/>
-      </w:pPr>
+<w:footnotes xmlns:wpc="http://schemas.microsoft.com/office/word/2010/wordprocessingCanvas" xmlns:cx="http://schemas.microsoft.com/office/drawing/2014/chartex" xmlns:cx1="http://schemas.microsoft.com/office/drawing/2015/9/8/chartex" xmlns:cx2="http://schemas.microsoft.com/office/drawing/2015/10/21/chartex" xmlns:cx3="http://schemas.microsoft.com/office/drawing/2016/5/9/chartex" xmlns:cx4="http://schemas.microsoft.com/office/drawing/2016/5/10/chartex" xmlns:cx5="http://schemas.microsoft.com/office/drawing/2016/5/11/chartex" xmlns:cx6="http://schemas.microsoft.com/office/drawing/2016/5/12/chartex" xmlns:cx7="http://schemas.microsoft.com/office/drawing/2016/5/13/chartex" xmlns:cx8="http://schemas.microsoft.com/office/drawing/2016/5/14/chartex" xmlns:mc="http://schemas.openxmlformats.org/markup-compatibility/2006" xmlns:aink="http://schemas.microsoft.com/office/drawing/2016/ink" xmlns:am3d="http://schemas.microsoft.com/office/drawing/2017/model3d" xmlns:o="urn:schemas-microsoft-com:office:office" xmlns:oel="http://schemas.microsoft.com/office/2019/extlst" xmlns:r="http://schemas.openxmlformats.org/officeDocument/2006/relationships" xmlns:m="http://schemas.openxmlformats.org/officeDocument/2006/math" xmlns:v="urn:schemas-microsoft-com:vml" xmlns:wp14="http://schemas.microsoft.com/office/word/2010/wordprocessingDrawing" xmlns:wp="http://schemas.openxmlformats.org/drawingml/2006/wordprocessingDrawing" xmlns:w10="urn:schemas-microsoft-com:office:word" xmlns:w="http://schemas.openxmlformats.org/wordprocessingml/2006/main" xmlns:w14="http://schemas.microsoft.com/office/word/2010/wordml" xmlns:w15="http://schemas.microsoft.com/office/word/2012/wordml" xmlns:w16cex="http://schemas.microsoft.com/office/word/2018/wordml/cex" xmlns:w16cid="http://schemas.microsoft.com/office/word/2016/wordml/cid" xmlns:w16="http://schemas.microsoft.com/office/word/2018/wordml" xmlns:w16sdtdh="http://schemas.microsoft.com/office/word/2020/wordml/sdtdatahash" xmlns:w16se="http://schemas.microsoft.com/office/word/2015/wordml/symex" xmlns:wpg="http://schemas.microsoft.com/office/word/2010/wordprocessingGroup" xmlns:wpi="http://schemas.microsoft.com/office/word/2010/wordprocessingInk" xmlns:wne="http://schemas.microsoft.com/office/word/2006/wordml" xmlns:wps="http://schemas.microsoft.com/office/word/2010/wordprocessingShape" mc:Ignorable="w14 w15 w16se w16cid w16 w16cex w16sdtdh wp14">
+  <w:footnote w:type="separator" w:id="-1">
+    <w:p>
       <w:r>
         <w:separator/>
       </w:r>
     </w:p>
   </w:footnote>
-  <w:footnote w:type="continuationSeparator" w:id="1">
-    <w:p>
-      <w:pPr>
-        <w:spacing w:before="0" w:after="0" w:line="240" w:lineRule="auto"/>
-      </w:pPr>
+  <w:footnote w:type="continuationSeparator" w:id="0">
+    <w:p>
       <w:r>
         <w:continuationSeparator/>
       </w:r>
@@ -3462,18 +3395,21 @@
 </file>
 
 <file path=word/header1.xml><?xml version="1.0" encoding="utf-8"?>
-<w:hdr xmlns:wpc="http://schemas.microsoft.com/office/word/2010/wordprocessingCanvas" xmlns:mc="http://schemas.openxmlformats.org/markup-compatibility/2006" xmlns:o="urn:schemas-microsoft-com:office:office" xmlns:r="http://schemas.openxmlformats.org/officeDocument/2006/relationships" xmlns:m="http://schemas.openxmlformats.org/officeDocument/2006/math" xmlns:v="urn:schemas-microsoft-com:vml" xmlns:wp14="http://schemas.microsoft.com/office/word/2010/wordprocessingDrawing" xmlns:wp="http://schemas.openxmlformats.org/drawingml/2006/wordprocessingDrawing" xmlns:w10="urn:schemas-microsoft-com:office:word" xmlns:w="http://schemas.openxmlformats.org/wordprocessingml/2006/main" xmlns:w14="http://schemas.microsoft.com/office/word/2010/wordml" xmlns:w15="http://schemas.microsoft.com/office/word/2012/wordml" xmlns:wpg="http://schemas.microsoft.com/office/word/2010/wordprocessingGroup" xmlns:wpi="http://schemas.microsoft.com/office/word/2010/wordprocessingInk" xmlns:wne="http://schemas.microsoft.com/office/word/2006/wordml" xmlns:wps="http://schemas.microsoft.com/office/word/2010/wordprocessingShape" xmlns:wpsCustomData="http://www.wps.cn/officeDocument/2013/wpsCustomData" mc:Ignorable="w14 w15 wp14">
+<w:hdr xmlns:wpc="http://schemas.microsoft.com/office/word/2010/wordprocessingCanvas" xmlns:cx="http://schemas.microsoft.com/office/drawing/2014/chartex" xmlns:cx1="http://schemas.microsoft.com/office/drawing/2015/9/8/chartex" xmlns:cx2="http://schemas.microsoft.com/office/drawing/2015/10/21/chartex" xmlns:cx3="http://schemas.microsoft.com/office/drawing/2016/5/9/chartex" xmlns:cx4="http://schemas.microsoft.com/office/drawing/2016/5/10/chartex" xmlns:cx5="http://schemas.microsoft.com/office/drawing/2016/5/11/chartex" xmlns:cx6="http://schemas.microsoft.com/office/drawing/2016/5/12/chartex" xmlns:cx7="http://schemas.microsoft.com/office/drawing/2016/5/13/chartex" xmlns:cx8="http://schemas.microsoft.com/office/drawing/2016/5/14/chartex" xmlns:mc="http://schemas.openxmlformats.org/markup-compatibility/2006" xmlns:aink="http://schemas.microsoft.com/office/drawing/2016/ink" xmlns:am3d="http://schemas.microsoft.com/office/drawing/2017/model3d" xmlns:o="urn:schemas-microsoft-com:office:office" xmlns:oel="http://schemas.microsoft.com/office/2019/extlst" xmlns:r="http://schemas.openxmlformats.org/officeDocument/2006/relationships" xmlns:m="http://schemas.openxmlformats.org/officeDocument/2006/math" xmlns:v="urn:schemas-microsoft-com:vml" xmlns:wp14="http://schemas.microsoft.com/office/word/2010/wordprocessingDrawing" xmlns:wp="http://schemas.openxmlformats.org/drawingml/2006/wordprocessingDrawing" xmlns:w10="urn:schemas-microsoft-com:office:word" xmlns:w="http://schemas.openxmlformats.org/wordprocessingml/2006/main" xmlns:w14="http://schemas.microsoft.com/office/word/2010/wordml" xmlns:w15="http://schemas.microsoft.com/office/word/2012/wordml" xmlns:w16cex="http://schemas.microsoft.com/office/word/2018/wordml/cex" xmlns:w16cid="http://schemas.microsoft.com/office/word/2016/wordml/cid" xmlns:w16="http://schemas.microsoft.com/office/word/2018/wordml" xmlns:w16sdtdh="http://schemas.microsoft.com/office/word/2020/wordml/sdtdatahash" xmlns:w16se="http://schemas.microsoft.com/office/word/2015/wordml/symex" xmlns:wpg="http://schemas.microsoft.com/office/word/2010/wordprocessingGroup" xmlns:wpi="http://schemas.microsoft.com/office/word/2010/wordprocessingInk" xmlns:wne="http://schemas.microsoft.com/office/word/2006/wordml" xmlns:wps="http://schemas.microsoft.com/office/word/2010/wordprocessingShape" mc:Ignorable="w14 w15 w16se w16cid w16 w16cex w16sdtdh wp14">
   <w:p>
     <w:pPr>
-      <w:pStyle w:val="5"/>
+      <w:pStyle w:val="BodyText"/>
       <w:spacing w:line="14" w:lineRule="auto"/>
       <w:rPr>
         <w:sz w:val="20"/>
       </w:rPr>
     </w:pPr>
     <w:r>
+      <w:rPr>
+        <w:noProof/>
+      </w:rPr>
       <w:drawing>
-        <wp:anchor distT="0" distB="0" distL="0" distR="0" simplePos="0" relativeHeight="251660288" behindDoc="1" locked="0" layoutInCell="1" allowOverlap="1">
+        <wp:anchor distT="0" distB="0" distL="0" distR="0" simplePos="0" relativeHeight="251657216" behindDoc="1" locked="0" layoutInCell="1" allowOverlap="1" wp14:anchorId="273A9E5F" wp14:editId="0EDA6D98">
           <wp:simplePos x="0" y="0"/>
           <wp:positionH relativeFrom="page">
             <wp:posOffset>5133975</wp:posOffset>
@@ -3523,12 +3459,12 @@
 </file>
 
 <file path=word/numbering.xml><?xml version="1.0" encoding="utf-8"?>
-<w:numbering xmlns:wpc="http://schemas.microsoft.com/office/word/2010/wordprocessingCanvas" xmlns:mc="http://schemas.openxmlformats.org/markup-compatibility/2006" xmlns:o="urn:schemas-microsoft-com:office:office" xmlns:r="http://schemas.openxmlformats.org/officeDocument/2006/relationships" xmlns:m="http://schemas.openxmlformats.org/officeDocument/2006/math" xmlns:v="urn:schemas-microsoft-com:vml" xmlns:wp14="http://schemas.microsoft.com/office/word/2010/wordprocessingDrawing" xmlns:wp="http://schemas.openxmlformats.org/drawingml/2006/wordprocessingDrawing" xmlns:w10="urn:schemas-microsoft-com:office:word" xmlns:w="http://schemas.openxmlformats.org/wordprocessingml/2006/main" xmlns:w14="http://schemas.microsoft.com/office/word/2010/wordml" xmlns:wpg="http://schemas.microsoft.com/office/word/2010/wordprocessingGroup" xmlns:wpi="http://schemas.microsoft.com/office/word/2010/wordprocessingInk" xmlns:wne="http://schemas.microsoft.com/office/word/2006/wordml" xmlns:wps="http://schemas.microsoft.com/office/word/2010/wordprocessingShape" xmlns:wpsCustomData="http://www.wps.cn/officeDocument/2013/wpsCustomData" mc:Ignorable="w14 wp14">
-  <w:abstractNum w:abstractNumId="0">
+<w:numbering xmlns:wpc="http://schemas.microsoft.com/office/word/2010/wordprocessingCanvas" xmlns:cx="http://schemas.microsoft.com/office/drawing/2014/chartex" xmlns:cx1="http://schemas.microsoft.com/office/drawing/2015/9/8/chartex" xmlns:cx2="http://schemas.microsoft.com/office/drawing/2015/10/21/chartex" xmlns:cx3="http://schemas.microsoft.com/office/drawing/2016/5/9/chartex" xmlns:cx4="http://schemas.microsoft.com/office/drawing/2016/5/10/chartex" xmlns:cx5="http://schemas.microsoft.com/office/drawing/2016/5/11/chartex" xmlns:cx6="http://schemas.microsoft.com/office/drawing/2016/5/12/chartex" xmlns:cx7="http://schemas.microsoft.com/office/drawing/2016/5/13/chartex" xmlns:cx8="http://schemas.microsoft.com/office/drawing/2016/5/14/chartex" xmlns:mc="http://schemas.openxmlformats.org/markup-compatibility/2006" xmlns:aink="http://schemas.microsoft.com/office/drawing/2016/ink" xmlns:am3d="http://schemas.microsoft.com/office/drawing/2017/model3d" xmlns:o="urn:schemas-microsoft-com:office:office" xmlns:oel="http://schemas.microsoft.com/office/2019/extlst" xmlns:r="http://schemas.openxmlformats.org/officeDocument/2006/relationships" xmlns:m="http://schemas.openxmlformats.org/officeDocument/2006/math" xmlns:v="urn:schemas-microsoft-com:vml" xmlns:wp14="http://schemas.microsoft.com/office/word/2010/wordprocessingDrawing" xmlns:wp="http://schemas.openxmlformats.org/drawingml/2006/wordprocessingDrawing" xmlns:w10="urn:schemas-microsoft-com:office:word" xmlns:w="http://schemas.openxmlformats.org/wordprocessingml/2006/main" xmlns:w14="http://schemas.microsoft.com/office/word/2010/wordml" xmlns:w15="http://schemas.microsoft.com/office/word/2012/wordml" xmlns:w16cex="http://schemas.microsoft.com/office/word/2018/wordml/cex" xmlns:w16cid="http://schemas.microsoft.com/office/word/2016/wordml/cid" xmlns:w16="http://schemas.microsoft.com/office/word/2018/wordml" xmlns:w16sdtdh="http://schemas.microsoft.com/office/word/2020/wordml/sdtdatahash" xmlns:w16se="http://schemas.microsoft.com/office/word/2015/wordml/symex" xmlns:wpg="http://schemas.microsoft.com/office/word/2010/wordprocessingGroup" xmlns:wpi="http://schemas.microsoft.com/office/word/2010/wordprocessingInk" xmlns:wne="http://schemas.microsoft.com/office/word/2006/wordml" xmlns:wps="http://schemas.microsoft.com/office/word/2010/wordprocessingShape" mc:Ignorable="w14 w15 w16se w16cid w16 w16cex w16sdtdh wp14">
+  <w:abstractNum w:abstractNumId="0" w15:restartNumberingAfterBreak="0">
     <w:nsid w:val="CF092B84"/>
     <w:multiLevelType w:val="multilevel"/>
     <w:tmpl w:val="CF092B84"/>
-    <w:lvl w:ilvl="0" w:tentative="0">
+    <w:lvl w:ilvl="0">
       <w:start w:val="1"/>
       <w:numFmt w:val="decimal"/>
       <w:lvlText w:val="%1."/>
@@ -3538,14 +3474,14 @@
         <w:jc w:val="left"/>
       </w:pPr>
       <w:rPr>
-        <w:rFonts w:hint="default" w:ascii="Verdana" w:hAnsi="Verdana" w:eastAsia="Verdana" w:cs="Verdana"/>
+        <w:rFonts w:ascii="Verdana" w:eastAsia="Verdana" w:hAnsi="Verdana" w:cs="Verdana" w:hint="default"/>
         <w:w w:val="100"/>
         <w:sz w:val="18"/>
         <w:szCs w:val="18"/>
         <w:lang w:val="id" w:eastAsia="en-US" w:bidi="ar-SA"/>
       </w:rPr>
     </w:lvl>
-    <w:lvl w:ilvl="1" w:tentative="0">
+    <w:lvl w:ilvl="1">
       <w:start w:val="1"/>
       <w:numFmt w:val="lowerLetter"/>
       <w:lvlText w:val="%2."/>
@@ -3555,15 +3491,14 @@
         <w:jc w:val="left"/>
       </w:pPr>
       <w:rPr>
-        <w:rFonts w:hint="default" w:ascii="Verdana" w:hAnsi="Verdana" w:eastAsia="Verdana" w:cs="Verdana"/>
+        <w:rFonts w:ascii="Verdana" w:eastAsia="Verdana" w:hAnsi="Verdana" w:cs="Verdana" w:hint="default"/>
         <w:w w:val="100"/>
         <w:sz w:val="18"/>
         <w:szCs w:val="18"/>
         <w:lang w:val="id" w:eastAsia="en-US" w:bidi="ar-SA"/>
       </w:rPr>
     </w:lvl>
-    <w:lvl w:ilvl="2" w:tentative="0">
-      <w:start w:val="0"/>
+    <w:lvl w:ilvl="2">
       <w:numFmt w:val="bullet"/>
       <w:lvlText w:val="•"/>
       <w:lvlJc w:val="left"/>
@@ -3575,8 +3510,7 @@
         <w:lang w:val="id" w:eastAsia="en-US" w:bidi="ar-SA"/>
       </w:rPr>
     </w:lvl>
-    <w:lvl w:ilvl="3" w:tentative="0">
-      <w:start w:val="0"/>
+    <w:lvl w:ilvl="3">
       <w:numFmt w:val="bullet"/>
       <w:lvlText w:val="•"/>
       <w:lvlJc w:val="left"/>
@@ -3588,8 +3522,7 @@
         <w:lang w:val="id" w:eastAsia="en-US" w:bidi="ar-SA"/>
       </w:rPr>
     </w:lvl>
-    <w:lvl w:ilvl="4" w:tentative="0">
-      <w:start w:val="0"/>
+    <w:lvl w:ilvl="4">
       <w:numFmt w:val="bullet"/>
       <w:lvlText w:val="•"/>
       <w:lvlJc w:val="left"/>
@@ -3601,8 +3534,7 @@
         <w:lang w:val="id" w:eastAsia="en-US" w:bidi="ar-SA"/>
       </w:rPr>
     </w:lvl>
-    <w:lvl w:ilvl="5" w:tentative="0">
-      <w:start w:val="0"/>
+    <w:lvl w:ilvl="5">
       <w:numFmt w:val="bullet"/>
       <w:lvlText w:val="•"/>
       <w:lvlJc w:val="left"/>
@@ -3614,8 +3546,7 @@
         <w:lang w:val="id" w:eastAsia="en-US" w:bidi="ar-SA"/>
       </w:rPr>
     </w:lvl>
-    <w:lvl w:ilvl="6" w:tentative="0">
-      <w:start w:val="0"/>
+    <w:lvl w:ilvl="6">
       <w:numFmt w:val="bullet"/>
       <w:lvlText w:val="•"/>
       <w:lvlJc w:val="left"/>
@@ -3627,8 +3558,7 @@
         <w:lang w:val="id" w:eastAsia="en-US" w:bidi="ar-SA"/>
       </w:rPr>
     </w:lvl>
-    <w:lvl w:ilvl="7" w:tentative="0">
-      <w:start w:val="0"/>
+    <w:lvl w:ilvl="7">
       <w:numFmt w:val="bullet"/>
       <w:lvlText w:val="•"/>
       <w:lvlJc w:val="left"/>
@@ -3640,8 +3570,7 @@
         <w:lang w:val="id" w:eastAsia="en-US" w:bidi="ar-SA"/>
       </w:rPr>
     </w:lvl>
-    <w:lvl w:ilvl="8" w:tentative="0">
-      <w:start w:val="0"/>
+    <w:lvl w:ilvl="8">
       <w:numFmt w:val="bullet"/>
       <w:lvlText w:val="•"/>
       <w:lvlJc w:val="left"/>
@@ -3654,11 +3583,11 @@
       </w:rPr>
     </w:lvl>
   </w:abstractNum>
-  <w:abstractNum w:abstractNumId="1">
+  <w:abstractNum w:abstractNumId="1" w15:restartNumberingAfterBreak="0">
     <w:nsid w:val="2FAEA9F1"/>
     <w:multiLevelType w:val="singleLevel"/>
     <w:tmpl w:val="2FAEA9F1"/>
-    <w:lvl w:ilvl="0" w:tentative="0">
+    <w:lvl w:ilvl="0">
       <w:start w:val="1"/>
       <w:numFmt w:val="upperLetter"/>
       <w:suff w:val="space"/>
@@ -3666,325 +3595,359 @@
       <w:lvlJc w:val="left"/>
     </w:lvl>
   </w:abstractNum>
-  <w:num w:numId="1">
+  <w:num w:numId="1" w16cid:durableId="1296831091">
     <w:abstractNumId w:val="1"/>
   </w:num>
-  <w:num w:numId="2">
+  <w:num w:numId="2" w16cid:durableId="845368869">
     <w:abstractNumId w:val="0"/>
   </w:num>
 </w:numbering>
 </file>
 
 <file path=word/styles.xml><?xml version="1.0" encoding="utf-8"?>
-<w:styles xmlns:mc="http://schemas.openxmlformats.org/markup-compatibility/2006" xmlns:o="urn:schemas-microsoft-com:office:office" xmlns:r="http://schemas.openxmlformats.org/officeDocument/2006/relationships" xmlns:m="http://schemas.openxmlformats.org/officeDocument/2006/math" xmlns:v="urn:schemas-microsoft-com:vml" xmlns:w="http://schemas.openxmlformats.org/wordprocessingml/2006/main" xmlns:w14="http://schemas.microsoft.com/office/word/2010/wordml" xmlns:w10="urn:schemas-microsoft-com:office:word" xmlns:sl="http://schemas.openxmlformats.org/schemaLibrary/2006/main" xmlns:wpsCustomData="http://www.wps.cn/officeDocument/2013/wpsCustomData" mc:Ignorable="w14">
+<w:styles xmlns:mc="http://schemas.openxmlformats.org/markup-compatibility/2006" xmlns:r="http://schemas.openxmlformats.org/officeDocument/2006/relationships" xmlns:w="http://schemas.openxmlformats.org/wordprocessingml/2006/main" xmlns:w14="http://schemas.microsoft.com/office/word/2010/wordml" xmlns:w15="http://schemas.microsoft.com/office/word/2012/wordml" xmlns:w16cex="http://schemas.microsoft.com/office/word/2018/wordml/cex" xmlns:w16cid="http://schemas.microsoft.com/office/word/2016/wordml/cid" xmlns:w16="http://schemas.microsoft.com/office/word/2018/wordml" xmlns:w16sdtdh="http://schemas.microsoft.com/office/word/2020/wordml/sdtdatahash" xmlns:w16se="http://schemas.microsoft.com/office/word/2015/wordml/symex" mc:Ignorable="w14 w15 w16se w16cid w16 w16cex w16sdtdh">
   <w:docDefaults>
     <w:rPrDefault>
       <w:rPr>
-        <w:rFonts w:asciiTheme="minorHAnsi" w:hAnsiTheme="minorHAnsi" w:eastAsiaTheme="minorHAnsi" w:cstheme="minorBidi"/>
+        <w:rFonts w:asciiTheme="minorHAnsi" w:eastAsiaTheme="minorHAnsi" w:hAnsiTheme="minorHAnsi" w:cstheme="minorBidi"/>
+        <w:lang w:val="en-ID" w:eastAsia="ja-JP" w:bidi="ar-SA"/>
       </w:rPr>
     </w:rPrDefault>
     <w:pPrDefault/>
   </w:docDefaults>
-  <w:latentStyles w:count="260" w:defQFormat="0" w:defUnhideWhenUsed="1" w:defSemiHidden="1" w:defUIPriority="99" w:defLockedState="0">
-    <w:lsdException w:qFormat="1" w:unhideWhenUsed="0" w:uiPriority="1" w:semiHidden="0" w:name="Normal"/>
-    <w:lsdException w:qFormat="1" w:unhideWhenUsed="0" w:uiPriority="1" w:semiHidden="0" w:name="heading 1"/>
-    <w:lsdException w:qFormat="1" w:uiPriority="0" w:name="heading 2"/>
-    <w:lsdException w:qFormat="1" w:uiPriority="0" w:name="heading 3"/>
-    <w:lsdException w:qFormat="1" w:uiPriority="0" w:name="heading 4"/>
-    <w:lsdException w:qFormat="1" w:uiPriority="0" w:name="heading 5"/>
-    <w:lsdException w:qFormat="1" w:uiPriority="0" w:name="heading 6"/>
-    <w:lsdException w:qFormat="1" w:uiPriority="0" w:name="heading 7"/>
-    <w:lsdException w:qFormat="1" w:uiPriority="0" w:name="heading 8"/>
-    <w:lsdException w:qFormat="1" w:uiPriority="0" w:name="heading 9"/>
-    <w:lsdException w:unhideWhenUsed="0" w:uiPriority="0" w:semiHidden="0" w:name="index 1"/>
-    <w:lsdException w:unhideWhenUsed="0" w:uiPriority="0" w:semiHidden="0" w:name="index 2"/>
-    <w:lsdException w:unhideWhenUsed="0" w:uiPriority="0" w:semiHidden="0" w:name="index 3"/>
-    <w:lsdException w:unhideWhenUsed="0" w:uiPriority="0" w:semiHidden="0" w:name="index 4"/>
-    <w:lsdException w:unhideWhenUsed="0" w:uiPriority="0" w:semiHidden="0" w:name="index 5"/>
-    <w:lsdException w:unhideWhenUsed="0" w:uiPriority="0" w:semiHidden="0" w:name="index 6"/>
-    <w:lsdException w:unhideWhenUsed="0" w:uiPriority="0" w:semiHidden="0" w:name="index 7"/>
-    <w:lsdException w:unhideWhenUsed="0" w:uiPriority="0" w:semiHidden="0" w:name="index 8"/>
-    <w:lsdException w:unhideWhenUsed="0" w:uiPriority="0" w:semiHidden="0" w:name="index 9"/>
-    <w:lsdException w:unhideWhenUsed="0" w:uiPriority="0" w:semiHidden="0" w:name="toc 1"/>
-    <w:lsdException w:unhideWhenUsed="0" w:uiPriority="0" w:semiHidden="0" w:name="toc 2"/>
-    <w:lsdException w:unhideWhenUsed="0" w:uiPriority="0" w:semiHidden="0" w:name="toc 3"/>
-    <w:lsdException w:unhideWhenUsed="0" w:uiPriority="0" w:semiHidden="0" w:name="toc 4"/>
-    <w:lsdException w:unhideWhenUsed="0" w:uiPriority="0" w:semiHidden="0" w:name="toc 5"/>
-    <w:lsdException w:unhideWhenUsed="0" w:uiPriority="0" w:semiHidden="0" w:name="toc 6"/>
-    <w:lsdException w:unhideWhenUsed="0" w:uiPriority="0" w:semiHidden="0" w:name="toc 7"/>
-    <w:lsdException w:unhideWhenUsed="0" w:uiPriority="0" w:semiHidden="0" w:name="toc 8"/>
-    <w:lsdException w:unhideWhenUsed="0" w:uiPriority="0" w:semiHidden="0" w:name="toc 9"/>
-    <w:lsdException w:unhideWhenUsed="0" w:uiPriority="0" w:semiHidden="0" w:name="Normal Indent"/>
-    <w:lsdException w:unhideWhenUsed="0" w:uiPriority="0" w:semiHidden="0" w:name="footnote text"/>
-    <w:lsdException w:unhideWhenUsed="0" w:uiPriority="0" w:semiHidden="0" w:name="annotation text"/>
-    <w:lsdException w:unhideWhenUsed="0" w:uiPriority="0" w:semiHidden="0" w:name="header"/>
-    <w:lsdException w:unhideWhenUsed="0" w:uiPriority="0" w:semiHidden="0" w:name="footer"/>
-    <w:lsdException w:unhideWhenUsed="0" w:uiPriority="0" w:semiHidden="0" w:name="index heading"/>
-    <w:lsdException w:qFormat="1" w:uiPriority="0" w:name="caption"/>
-    <w:lsdException w:unhideWhenUsed="0" w:uiPriority="0" w:semiHidden="0" w:name="table of figures"/>
-    <w:lsdException w:unhideWhenUsed="0" w:uiPriority="0" w:semiHidden="0" w:name="envelope address"/>
-    <w:lsdException w:unhideWhenUsed="0" w:uiPriority="0" w:semiHidden="0" w:name="envelope return"/>
-    <w:lsdException w:unhideWhenUsed="0" w:uiPriority="0" w:semiHidden="0" w:name="footnote reference"/>
-    <w:lsdException w:unhideWhenUsed="0" w:uiPriority="0" w:semiHidden="0" w:name="annotation reference"/>
-    <w:lsdException w:unhideWhenUsed="0" w:uiPriority="0" w:semiHidden="0" w:name="line number"/>
-    <w:lsdException w:unhideWhenUsed="0" w:uiPriority="0" w:semiHidden="0" w:name="page number"/>
-    <w:lsdException w:unhideWhenUsed="0" w:uiPriority="0" w:semiHidden="0" w:name="endnote reference"/>
-    <w:lsdException w:unhideWhenUsed="0" w:uiPriority="0" w:semiHidden="0" w:name="endnote text"/>
-    <w:lsdException w:unhideWhenUsed="0" w:uiPriority="0" w:semiHidden="0" w:name="table of authorities"/>
-    <w:lsdException w:unhideWhenUsed="0" w:uiPriority="0" w:semiHidden="0" w:name="macro"/>
-    <w:lsdException w:unhideWhenUsed="0" w:uiPriority="0" w:semiHidden="0" w:name="toa heading"/>
-    <w:lsdException w:unhideWhenUsed="0" w:uiPriority="0" w:semiHidden="0" w:name="List"/>
-    <w:lsdException w:unhideWhenUsed="0" w:uiPriority="0" w:semiHidden="0" w:name="List Bullet"/>
-    <w:lsdException w:unhideWhenUsed="0" w:uiPriority="0" w:semiHidden="0" w:name="List Number"/>
-    <w:lsdException w:unhideWhenUsed="0" w:uiPriority="0" w:semiHidden="0" w:name="List 2"/>
-    <w:lsdException w:unhideWhenUsed="0" w:uiPriority="0" w:semiHidden="0" w:name="List 3"/>
-    <w:lsdException w:unhideWhenUsed="0" w:uiPriority="0" w:semiHidden="0" w:name="List 4"/>
-    <w:lsdException w:unhideWhenUsed="0" w:uiPriority="0" w:semiHidden="0" w:name="List 5"/>
-    <w:lsdException w:unhideWhenUsed="0" w:uiPriority="0" w:semiHidden="0" w:name="List Bullet 2"/>
-    <w:lsdException w:unhideWhenUsed="0" w:uiPriority="0" w:semiHidden="0" w:name="List Bullet 3"/>
-    <w:lsdException w:unhideWhenUsed="0" w:uiPriority="0" w:semiHidden="0" w:name="List Bullet 4"/>
-    <w:lsdException w:unhideWhenUsed="0" w:uiPriority="0" w:semiHidden="0" w:name="List Bullet 5"/>
-    <w:lsdException w:unhideWhenUsed="0" w:uiPriority="0" w:semiHidden="0" w:name="List Number 2"/>
-    <w:lsdException w:unhideWhenUsed="0" w:uiPriority="0" w:semiHidden="0" w:name="List Number 3"/>
-    <w:lsdException w:unhideWhenUsed="0" w:uiPriority="0" w:semiHidden="0" w:name="List Number 4"/>
-    <w:lsdException w:unhideWhenUsed="0" w:uiPriority="0" w:semiHidden="0" w:name="List Number 5"/>
-    <w:lsdException w:qFormat="1" w:unhideWhenUsed="0" w:uiPriority="0" w:semiHidden="0" w:name="Title"/>
-    <w:lsdException w:unhideWhenUsed="0" w:uiPriority="0" w:semiHidden="0" w:name="Closing"/>
-    <w:lsdException w:unhideWhenUsed="0" w:uiPriority="0" w:semiHidden="0" w:name="Signature"/>
-    <w:lsdException w:qFormat="1" w:uiPriority="1" w:name="Default Paragraph Font"/>
-    <w:lsdException w:qFormat="1" w:unhideWhenUsed="0" w:uiPriority="1" w:semiHidden="0" w:name="Body Text"/>
-    <w:lsdException w:unhideWhenUsed="0" w:uiPriority="0" w:semiHidden="0" w:name="Body Text Indent"/>
-    <w:lsdException w:unhideWhenUsed="0" w:uiPriority="0" w:semiHidden="0" w:name="List Continue"/>
-    <w:lsdException w:unhideWhenUsed="0" w:uiPriority="0" w:semiHidden="0" w:name="List Continue 2"/>
-    <w:lsdException w:unhideWhenUsed="0" w:uiPriority="0" w:semiHidden="0" w:name="List Continue 3"/>
-    <w:lsdException w:unhideWhenUsed="0" w:uiPriority="0" w:semiHidden="0" w:name="List Continue 4"/>
-    <w:lsdException w:unhideWhenUsed="0" w:uiPriority="0" w:semiHidden="0" w:name="List Continue 5"/>
-    <w:lsdException w:unhideWhenUsed="0" w:uiPriority="0" w:semiHidden="0" w:name="Message Header"/>
-    <w:lsdException w:qFormat="1" w:unhideWhenUsed="0" w:uiPriority="0" w:semiHidden="0" w:name="Subtitle"/>
-    <w:lsdException w:unhideWhenUsed="0" w:uiPriority="0" w:semiHidden="0" w:name="Salutation"/>
-    <w:lsdException w:unhideWhenUsed="0" w:uiPriority="0" w:semiHidden="0" w:name="Date"/>
-    <w:lsdException w:unhideWhenUsed="0" w:uiPriority="0" w:semiHidden="0" w:name="Body Text First Indent"/>
-    <w:lsdException w:unhideWhenUsed="0" w:uiPriority="0" w:semiHidden="0" w:name="Body Text First Indent 2"/>
-    <w:lsdException w:unhideWhenUsed="0" w:uiPriority="0" w:semiHidden="0" w:name="Note Heading"/>
-    <w:lsdException w:unhideWhenUsed="0" w:uiPriority="0" w:semiHidden="0" w:name="Body Text 2"/>
-    <w:lsdException w:unhideWhenUsed="0" w:uiPriority="0" w:semiHidden="0" w:name="Body Text 3"/>
-    <w:lsdException w:unhideWhenUsed="0" w:uiPriority="0" w:semiHidden="0" w:name="Body Text Indent 2"/>
-    <w:lsdException w:unhideWhenUsed="0" w:uiPriority="0" w:semiHidden="0" w:name="Body Text Indent 3"/>
-    <w:lsdException w:unhideWhenUsed="0" w:uiPriority="0" w:semiHidden="0" w:name="Block Text"/>
-    <w:lsdException w:unhideWhenUsed="0" w:uiPriority="0" w:semiHidden="0" w:name="Hyperlink"/>
-    <w:lsdException w:unhideWhenUsed="0" w:uiPriority="0" w:semiHidden="0" w:name="FollowedHyperlink"/>
-    <w:lsdException w:qFormat="1" w:unhideWhenUsed="0" w:uiPriority="0" w:semiHidden="0" w:name="Strong"/>
-    <w:lsdException w:qFormat="1" w:unhideWhenUsed="0" w:uiPriority="0" w:semiHidden="0" w:name="Emphasis"/>
-    <w:lsdException w:unhideWhenUsed="0" w:uiPriority="0" w:semiHidden="0" w:name="Document Map"/>
-    <w:lsdException w:unhideWhenUsed="0" w:uiPriority="0" w:semiHidden="0" w:name="Plain Text"/>
-    <w:lsdException w:unhideWhenUsed="0" w:uiPriority="0" w:semiHidden="0" w:name="E-mail Signature"/>
-    <w:lsdException w:unhideWhenUsed="0" w:uiPriority="0" w:semiHidden="0" w:name="Normal (Web)"/>
-    <w:lsdException w:unhideWhenUsed="0" w:uiPriority="0" w:semiHidden="0" w:name="HTML Acronym"/>
-    <w:lsdException w:unhideWhenUsed="0" w:uiPriority="0" w:semiHidden="0" w:name="HTML Address"/>
-    <w:lsdException w:unhideWhenUsed="0" w:uiPriority="0" w:semiHidden="0" w:name="HTML Cite"/>
-    <w:lsdException w:unhideWhenUsed="0" w:uiPriority="0" w:semiHidden="0" w:name="HTML Code"/>
-    <w:lsdException w:unhideWhenUsed="0" w:uiPriority="0" w:semiHidden="0" w:name="HTML Definition"/>
-    <w:lsdException w:unhideWhenUsed="0" w:uiPriority="0" w:semiHidden="0" w:name="HTML Keyboard"/>
-    <w:lsdException w:unhideWhenUsed="0" w:uiPriority="0" w:semiHidden="0" w:name="HTML Preformatted"/>
-    <w:lsdException w:unhideWhenUsed="0" w:uiPriority="0" w:semiHidden="0" w:name="HTML Sample"/>
-    <w:lsdException w:unhideWhenUsed="0" w:uiPriority="0" w:semiHidden="0" w:name="HTML Typewriter"/>
-    <w:lsdException w:unhideWhenUsed="0" w:uiPriority="0" w:semiHidden="0" w:name="HTML Variable"/>
-    <w:lsdException w:qFormat="1" w:unhideWhenUsed="0" w:uiPriority="0" w:name="Normal Table"/>
-    <w:lsdException w:unhideWhenUsed="0" w:uiPriority="0" w:semiHidden="0" w:name="annotation subject"/>
-    <w:lsdException w:unhideWhenUsed="0" w:uiPriority="0" w:semiHidden="0" w:name="Table Simple 1"/>
-    <w:lsdException w:unhideWhenUsed="0" w:uiPriority="0" w:semiHidden="0" w:name="Table Simple 2"/>
-    <w:lsdException w:unhideWhenUsed="0" w:uiPriority="0" w:semiHidden="0" w:name="Table Simple 3"/>
-    <w:lsdException w:unhideWhenUsed="0" w:uiPriority="0" w:semiHidden="0" w:name="Table Classic 1"/>
-    <w:lsdException w:unhideWhenUsed="0" w:uiPriority="0" w:semiHidden="0" w:name="Table Classic 2"/>
-    <w:lsdException w:unhideWhenUsed="0" w:uiPriority="0" w:semiHidden="0" w:name="Table Classic 3"/>
-    <w:lsdException w:unhideWhenUsed="0" w:uiPriority="0" w:semiHidden="0" w:name="Table Classic 4"/>
-    <w:lsdException w:unhideWhenUsed="0" w:uiPriority="0" w:semiHidden="0" w:name="Table Colorful 1"/>
-    <w:lsdException w:unhideWhenUsed="0" w:uiPriority="0" w:semiHidden="0" w:name="Table Colorful 2"/>
-    <w:lsdException w:unhideWhenUsed="0" w:uiPriority="0" w:semiHidden="0" w:name="Table Colorful 3"/>
-    <w:lsdException w:unhideWhenUsed="0" w:uiPriority="0" w:semiHidden="0" w:name="Table Columns 1"/>
-    <w:lsdException w:unhideWhenUsed="0" w:uiPriority="0" w:semiHidden="0" w:name="Table Columns 2"/>
-    <w:lsdException w:unhideWhenUsed="0" w:uiPriority="0" w:semiHidden="0" w:name="Table Columns 3"/>
-    <w:lsdException w:unhideWhenUsed="0" w:uiPriority="0" w:semiHidden="0" w:name="Table Columns 4"/>
-    <w:lsdException w:unhideWhenUsed="0" w:uiPriority="0" w:semiHidden="0" w:name="Table Columns 5"/>
-    <w:lsdException w:unhideWhenUsed="0" w:uiPriority="0" w:semiHidden="0" w:name="Table Grid 1"/>
-    <w:lsdException w:unhideWhenUsed="0" w:uiPriority="0" w:semiHidden="0" w:name="Table Grid 2"/>
-    <w:lsdException w:unhideWhenUsed="0" w:uiPriority="0" w:semiHidden="0" w:name="Table Grid 3"/>
-    <w:lsdException w:unhideWhenUsed="0" w:uiPriority="0" w:semiHidden="0" w:name="Table Grid 4"/>
-    <w:lsdException w:unhideWhenUsed="0" w:uiPriority="0" w:semiHidden="0" w:name="Table Grid 5"/>
-    <w:lsdException w:unhideWhenUsed="0" w:uiPriority="0" w:semiHidden="0" w:name="Table Grid 6"/>
-    <w:lsdException w:unhideWhenUsed="0" w:uiPriority="0" w:semiHidden="0" w:name="Table Grid 7"/>
-    <w:lsdException w:unhideWhenUsed="0" w:uiPriority="0" w:semiHidden="0" w:name="Table Grid 8"/>
-    <w:lsdException w:unhideWhenUsed="0" w:uiPriority="0" w:semiHidden="0" w:name="Table List 1"/>
-    <w:lsdException w:unhideWhenUsed="0" w:uiPriority="0" w:semiHidden="0" w:name="Table List 2"/>
-    <w:lsdException w:unhideWhenUsed="0" w:uiPriority="0" w:semiHidden="0" w:name="Table List 3"/>
-    <w:lsdException w:unhideWhenUsed="0" w:uiPriority="0" w:semiHidden="0" w:name="Table List 4"/>
-    <w:lsdException w:unhideWhenUsed="0" w:uiPriority="0" w:semiHidden="0" w:name="Table List 5"/>
-    <w:lsdException w:unhideWhenUsed="0" w:uiPriority="0" w:semiHidden="0" w:name="Table List 6"/>
-    <w:lsdException w:unhideWhenUsed="0" w:uiPriority="0" w:semiHidden="0" w:name="Table List 7"/>
-    <w:lsdException w:unhideWhenUsed="0" w:uiPriority="0" w:semiHidden="0" w:name="Table List 8"/>
-    <w:lsdException w:unhideWhenUsed="0" w:uiPriority="0" w:semiHidden="0" w:name="Table 3D effects 1"/>
-    <w:lsdException w:unhideWhenUsed="0" w:uiPriority="0" w:semiHidden="0" w:name="Table 3D effects 2"/>
-    <w:lsdException w:unhideWhenUsed="0" w:uiPriority="0" w:semiHidden="0" w:name="Table 3D effects 3"/>
-    <w:lsdException w:unhideWhenUsed="0" w:uiPriority="0" w:semiHidden="0" w:name="Table Contemporary"/>
-    <w:lsdException w:unhideWhenUsed="0" w:uiPriority="0" w:semiHidden="0" w:name="Table Elegant"/>
-    <w:lsdException w:unhideWhenUsed="0" w:uiPriority="0" w:semiHidden="0" w:name="Table Professional"/>
-    <w:lsdException w:unhideWhenUsed="0" w:uiPriority="0" w:semiHidden="0" w:name="Table Subtle 1"/>
-    <w:lsdException w:unhideWhenUsed="0" w:uiPriority="0" w:semiHidden="0" w:name="Table Subtle 2"/>
-    <w:lsdException w:unhideWhenUsed="0" w:uiPriority="0" w:semiHidden="0" w:name="Table Web 1"/>
-    <w:lsdException w:unhideWhenUsed="0" w:uiPriority="0" w:semiHidden="0" w:name="Table Web 2"/>
-    <w:lsdException w:unhideWhenUsed="0" w:uiPriority="0" w:semiHidden="0" w:name="Table Web 3"/>
-    <w:lsdException w:unhideWhenUsed="0" w:uiPriority="0" w:semiHidden="0" w:name="Balloon Text"/>
-    <w:lsdException w:unhideWhenUsed="0" w:uiPriority="0" w:semiHidden="0" w:name="Table Grid"/>
-    <w:lsdException w:unhideWhenUsed="0" w:uiPriority="0" w:semiHidden="0" w:name="Table Theme"/>
-    <w:lsdException w:unhideWhenUsed="0" w:uiPriority="60" w:semiHidden="0" w:name="Light Shading"/>
-    <w:lsdException w:unhideWhenUsed="0" w:uiPriority="61" w:semiHidden="0" w:name="Light List"/>
-    <w:lsdException w:unhideWhenUsed="0" w:uiPriority="62" w:semiHidden="0" w:name="Light Grid"/>
-    <w:lsdException w:unhideWhenUsed="0" w:uiPriority="63" w:semiHidden="0" w:name="Medium Shading 1"/>
-    <w:lsdException w:unhideWhenUsed="0" w:uiPriority="64" w:semiHidden="0" w:name="Medium Shading 2"/>
-    <w:lsdException w:unhideWhenUsed="0" w:uiPriority="65" w:semiHidden="0" w:name="Medium List 1"/>
-    <w:lsdException w:unhideWhenUsed="0" w:uiPriority="66" w:semiHidden="0" w:name="Medium List 2"/>
-    <w:lsdException w:unhideWhenUsed="0" w:uiPriority="67" w:semiHidden="0" w:name="Medium Grid 1"/>
-    <w:lsdException w:unhideWhenUsed="0" w:uiPriority="68" w:semiHidden="0" w:name="Medium Grid 2"/>
-    <w:lsdException w:unhideWhenUsed="0" w:uiPriority="69" w:semiHidden="0" w:name="Medium Grid 3"/>
-    <w:lsdException w:unhideWhenUsed="0" w:uiPriority="70" w:semiHidden="0" w:name="Dark List"/>
-    <w:lsdException w:unhideWhenUsed="0" w:uiPriority="71" w:semiHidden="0" w:name="Colorful Shading"/>
-    <w:lsdException w:unhideWhenUsed="0" w:uiPriority="72" w:semiHidden="0" w:name="Colorful List"/>
-    <w:lsdException w:unhideWhenUsed="0" w:uiPriority="73" w:semiHidden="0" w:name="Colorful Grid"/>
-    <w:lsdException w:unhideWhenUsed="0" w:uiPriority="60" w:semiHidden="0" w:name="Light Shading Accent 1"/>
-    <w:lsdException w:unhideWhenUsed="0" w:uiPriority="61" w:semiHidden="0" w:name="Light List Accent 1"/>
-    <w:lsdException w:unhideWhenUsed="0" w:uiPriority="62" w:semiHidden="0" w:name="Light Grid Accent 1"/>
-    <w:lsdException w:unhideWhenUsed="0" w:uiPriority="63" w:semiHidden="0" w:name="Medium Shading 1 Accent 1"/>
-    <w:lsdException w:unhideWhenUsed="0" w:uiPriority="64" w:semiHidden="0" w:name="Medium Shading 2 Accent 1"/>
-    <w:lsdException w:unhideWhenUsed="0" w:uiPriority="65" w:semiHidden="0" w:name="Medium List 1 Accent 1"/>
-    <w:lsdException w:qFormat="1" w:unhideWhenUsed="0" w:uiPriority="1" w:semiHidden="0" w:name="List Paragraph"/>
-    <w:lsdException w:unhideWhenUsed="0" w:uiPriority="66" w:semiHidden="0" w:name="Medium List 2 Accent 1"/>
-    <w:lsdException w:unhideWhenUsed="0" w:uiPriority="67" w:semiHidden="0" w:name="Medium Grid 1 Accent 1"/>
-    <w:lsdException w:unhideWhenUsed="0" w:uiPriority="68" w:semiHidden="0" w:name="Medium Grid 2 Accent 1"/>
-    <w:lsdException w:unhideWhenUsed="0" w:uiPriority="69" w:semiHidden="0" w:name="Medium Grid 3 Accent 1"/>
-    <w:lsdException w:unhideWhenUsed="0" w:uiPriority="70" w:semiHidden="0" w:name="Dark List Accent 1"/>
-    <w:lsdException w:unhideWhenUsed="0" w:uiPriority="71" w:semiHidden="0" w:name="Colorful Shading Accent 1"/>
-    <w:lsdException w:unhideWhenUsed="0" w:uiPriority="72" w:semiHidden="0" w:name="Colorful List Accent 1"/>
-    <w:lsdException w:unhideWhenUsed="0" w:uiPriority="73" w:semiHidden="0" w:name="Colorful Grid Accent 1"/>
-    <w:lsdException w:unhideWhenUsed="0" w:uiPriority="60" w:semiHidden="0" w:name="Light Shading Accent 2"/>
-    <w:lsdException w:unhideWhenUsed="0" w:uiPriority="61" w:semiHidden="0" w:name="Light List Accent 2"/>
-    <w:lsdException w:unhideWhenUsed="0" w:uiPriority="62" w:semiHidden="0" w:name="Light Grid Accent 2"/>
-    <w:lsdException w:unhideWhenUsed="0" w:uiPriority="63" w:semiHidden="0" w:name="Medium Shading 1 Accent 2"/>
-    <w:lsdException w:unhideWhenUsed="0" w:uiPriority="64" w:semiHidden="0" w:name="Medium Shading 2 Accent 2"/>
-    <w:lsdException w:unhideWhenUsed="0" w:uiPriority="65" w:semiHidden="0" w:name="Medium List 1 Accent 2"/>
-    <w:lsdException w:unhideWhenUsed="0" w:uiPriority="66" w:semiHidden="0" w:name="Medium List 2 Accent 2"/>
-    <w:lsdException w:unhideWhenUsed="0" w:uiPriority="67" w:semiHidden="0" w:name="Medium Grid 1 Accent 2"/>
-    <w:lsdException w:unhideWhenUsed="0" w:uiPriority="68" w:semiHidden="0" w:name="Medium Grid 2 Accent 2"/>
-    <w:lsdException w:unhideWhenUsed="0" w:uiPriority="69" w:semiHidden="0" w:name="Medium Grid 3 Accent 2"/>
-    <w:lsdException w:unhideWhenUsed="0" w:uiPriority="70" w:semiHidden="0" w:name="Dark List Accent 2"/>
-    <w:lsdException w:unhideWhenUsed="0" w:uiPriority="71" w:semiHidden="0" w:name="Colorful Shading Accent 2"/>
-    <w:lsdException w:unhideWhenUsed="0" w:uiPriority="72" w:semiHidden="0" w:name="Colorful List Accent 2"/>
-    <w:lsdException w:unhideWhenUsed="0" w:uiPriority="73" w:semiHidden="0" w:name="Colorful Grid Accent 2"/>
-    <w:lsdException w:unhideWhenUsed="0" w:uiPriority="60" w:semiHidden="0" w:name="Light Shading Accent 3"/>
-    <w:lsdException w:unhideWhenUsed="0" w:uiPriority="61" w:semiHidden="0" w:name="Light List Accent 3"/>
-    <w:lsdException w:unhideWhenUsed="0" w:uiPriority="62" w:semiHidden="0" w:name="Light Grid Accent 3"/>
-    <w:lsdException w:unhideWhenUsed="0" w:uiPriority="63" w:semiHidden="0" w:name="Medium Shading 1 Accent 3"/>
-    <w:lsdException w:unhideWhenUsed="0" w:uiPriority="64" w:semiHidden="0" w:name="Medium Shading 2 Accent 3"/>
-    <w:lsdException w:unhideWhenUsed="0" w:uiPriority="65" w:semiHidden="0" w:name="Medium List 1 Accent 3"/>
-    <w:lsdException w:unhideWhenUsed="0" w:uiPriority="66" w:semiHidden="0" w:name="Medium List 2 Accent 3"/>
-    <w:lsdException w:unhideWhenUsed="0" w:uiPriority="67" w:semiHidden="0" w:name="Medium Grid 1 Accent 3"/>
-    <w:lsdException w:unhideWhenUsed="0" w:uiPriority="68" w:semiHidden="0" w:name="Medium Grid 2 Accent 3"/>
-    <w:lsdException w:unhideWhenUsed="0" w:uiPriority="69" w:semiHidden="0" w:name="Medium Grid 3 Accent 3"/>
-    <w:lsdException w:unhideWhenUsed="0" w:uiPriority="70" w:semiHidden="0" w:name="Dark List Accent 3"/>
-    <w:lsdException w:unhideWhenUsed="0" w:uiPriority="71" w:semiHidden="0" w:name="Colorful Shading Accent 3"/>
-    <w:lsdException w:unhideWhenUsed="0" w:uiPriority="72" w:semiHidden="0" w:name="Colorful List Accent 3"/>
-    <w:lsdException w:unhideWhenUsed="0" w:uiPriority="73" w:semiHidden="0" w:name="Colorful Grid Accent 3"/>
-    <w:lsdException w:unhideWhenUsed="0" w:uiPriority="60" w:semiHidden="0" w:name="Light Shading Accent 4"/>
-    <w:lsdException w:unhideWhenUsed="0" w:uiPriority="61" w:semiHidden="0" w:name="Light List Accent 4"/>
-    <w:lsdException w:unhideWhenUsed="0" w:uiPriority="62" w:semiHidden="0" w:name="Light Grid Accent 4"/>
-    <w:lsdException w:unhideWhenUsed="0" w:uiPriority="63" w:semiHidden="0" w:name="Medium Shading 1 Accent 4"/>
-    <w:lsdException w:unhideWhenUsed="0" w:uiPriority="64" w:semiHidden="0" w:name="Medium Shading 2 Accent 4"/>
-    <w:lsdException w:unhideWhenUsed="0" w:uiPriority="65" w:semiHidden="0" w:name="Medium List 1 Accent 4"/>
-    <w:lsdException w:unhideWhenUsed="0" w:uiPriority="66" w:semiHidden="0" w:name="Medium List 2 Accent 4"/>
-    <w:lsdException w:unhideWhenUsed="0" w:uiPriority="67" w:semiHidden="0" w:name="Medium Grid 1 Accent 4"/>
-    <w:lsdException w:unhideWhenUsed="0" w:uiPriority="68" w:semiHidden="0" w:name="Medium Grid 2 Accent 4"/>
-    <w:lsdException w:unhideWhenUsed="0" w:uiPriority="69" w:semiHidden="0" w:name="Medium Grid 3 Accent 4"/>
-    <w:lsdException w:unhideWhenUsed="0" w:uiPriority="70" w:semiHidden="0" w:name="Dark List Accent 4"/>
-    <w:lsdException w:unhideWhenUsed="0" w:uiPriority="71" w:semiHidden="0" w:name="Colorful Shading Accent 4"/>
-    <w:lsdException w:unhideWhenUsed="0" w:uiPriority="72" w:semiHidden="0" w:name="Colorful List Accent 4"/>
-    <w:lsdException w:unhideWhenUsed="0" w:uiPriority="73" w:semiHidden="0" w:name="Colorful Grid Accent 4"/>
-    <w:lsdException w:unhideWhenUsed="0" w:uiPriority="60" w:semiHidden="0" w:name="Light Shading Accent 5"/>
-    <w:lsdException w:unhideWhenUsed="0" w:uiPriority="61" w:semiHidden="0" w:name="Light List Accent 5"/>
-    <w:lsdException w:unhideWhenUsed="0" w:uiPriority="62" w:semiHidden="0" w:name="Light Grid Accent 5"/>
-    <w:lsdException w:unhideWhenUsed="0" w:uiPriority="63" w:semiHidden="0" w:name="Medium Shading 1 Accent 5"/>
-    <w:lsdException w:unhideWhenUsed="0" w:uiPriority="64" w:semiHidden="0" w:name="Medium Shading 2 Accent 5"/>
-    <w:lsdException w:unhideWhenUsed="0" w:uiPriority="65" w:semiHidden="0" w:name="Medium List 1 Accent 5"/>
-    <w:lsdException w:unhideWhenUsed="0" w:uiPriority="66" w:semiHidden="0" w:name="Medium List 2 Accent 5"/>
-    <w:lsdException w:unhideWhenUsed="0" w:uiPriority="67" w:semiHidden="0" w:name="Medium Grid 1 Accent 5"/>
-    <w:lsdException w:unhideWhenUsed="0" w:uiPriority="68" w:semiHidden="0" w:name="Medium Grid 2 Accent 5"/>
-    <w:lsdException w:unhideWhenUsed="0" w:uiPriority="69" w:semiHidden="0" w:name="Medium Grid 3 Accent 5"/>
-    <w:lsdException w:unhideWhenUsed="0" w:uiPriority="70" w:semiHidden="0" w:name="Dark List Accent 5"/>
-    <w:lsdException w:unhideWhenUsed="0" w:uiPriority="71" w:semiHidden="0" w:name="Colorful Shading Accent 5"/>
-    <w:lsdException w:unhideWhenUsed="0" w:uiPriority="72" w:semiHidden="0" w:name="Colorful List Accent 5"/>
-    <w:lsdException w:unhideWhenUsed="0" w:uiPriority="73" w:semiHidden="0" w:name="Colorful Grid Accent 5"/>
-    <w:lsdException w:unhideWhenUsed="0" w:uiPriority="60" w:semiHidden="0" w:name="Light Shading Accent 6"/>
-    <w:lsdException w:unhideWhenUsed="0" w:uiPriority="61" w:semiHidden="0" w:name="Light List Accent 6"/>
-    <w:lsdException w:unhideWhenUsed="0" w:uiPriority="62" w:semiHidden="0" w:name="Light Grid Accent 6"/>
-    <w:lsdException w:unhideWhenUsed="0" w:uiPriority="63" w:semiHidden="0" w:name="Medium Shading 1 Accent 6"/>
-    <w:lsdException w:unhideWhenUsed="0" w:uiPriority="64" w:semiHidden="0" w:name="Medium Shading 2 Accent 6"/>
-    <w:lsdException w:unhideWhenUsed="0" w:uiPriority="65" w:semiHidden="0" w:name="Medium List 1 Accent 6"/>
-    <w:lsdException w:unhideWhenUsed="0" w:uiPriority="66" w:semiHidden="0" w:name="Medium List 2 Accent 6"/>
-    <w:lsdException w:unhideWhenUsed="0" w:uiPriority="67" w:semiHidden="0" w:name="Medium Grid 1 Accent 6"/>
-    <w:lsdException w:unhideWhenUsed="0" w:uiPriority="68" w:semiHidden="0" w:name="Medium Grid 2 Accent 6"/>
-    <w:lsdException w:unhideWhenUsed="0" w:uiPriority="69" w:semiHidden="0" w:name="Medium Grid 3 Accent 6"/>
-    <w:lsdException w:unhideWhenUsed="0" w:uiPriority="70" w:semiHidden="0" w:name="Dark List Accent 6"/>
-    <w:lsdException w:unhideWhenUsed="0" w:uiPriority="71" w:semiHidden="0" w:name="Colorful Shading Accent 6"/>
-    <w:lsdException w:unhideWhenUsed="0" w:uiPriority="72" w:semiHidden="0" w:name="Colorful List Accent 6"/>
-    <w:lsdException w:unhideWhenUsed="0" w:uiPriority="73" w:semiHidden="0" w:name="Colorful Grid Accent 6"/>
+  <w:latentStyles w:defLockedState="0" w:defUIPriority="0" w:defSemiHidden="0" w:defUnhideWhenUsed="0" w:defQFormat="0" w:count="376">
+    <w:lsdException w:name="Normal" w:uiPriority="1" w:qFormat="1"/>
+    <w:lsdException w:name="heading 1" w:uiPriority="1" w:qFormat="1"/>
+    <w:lsdException w:name="heading 2" w:semiHidden="1" w:unhideWhenUsed="1" w:qFormat="1"/>
+    <w:lsdException w:name="heading 3" w:semiHidden="1" w:unhideWhenUsed="1" w:qFormat="1"/>
+    <w:lsdException w:name="heading 4" w:semiHidden="1" w:unhideWhenUsed="1" w:qFormat="1"/>
+    <w:lsdException w:name="heading 5" w:semiHidden="1" w:unhideWhenUsed="1" w:qFormat="1"/>
+    <w:lsdException w:name="heading 6" w:semiHidden="1" w:unhideWhenUsed="1" w:qFormat="1"/>
+    <w:lsdException w:name="heading 7" w:semiHidden="1" w:unhideWhenUsed="1" w:qFormat="1"/>
+    <w:lsdException w:name="heading 8" w:semiHidden="1" w:unhideWhenUsed="1" w:qFormat="1"/>
+    <w:lsdException w:name="heading 9" w:semiHidden="1" w:unhideWhenUsed="1" w:qFormat="1"/>
+    <w:lsdException w:name="caption" w:semiHidden="1" w:unhideWhenUsed="1" w:qFormat="1"/>
+    <w:lsdException w:name="Title" w:qFormat="1"/>
+    <w:lsdException w:name="Default Paragraph Font" w:semiHidden="1" w:uiPriority="1" w:unhideWhenUsed="1" w:qFormat="1"/>
+    <w:lsdException w:name="Body Text" w:uiPriority="1" w:qFormat="1"/>
+    <w:lsdException w:name="Subtitle" w:qFormat="1"/>
+    <w:lsdException w:name="Strong" w:qFormat="1"/>
+    <w:lsdException w:name="Emphasis" w:qFormat="1"/>
+    <w:lsdException w:name="HTML Top of Form" w:semiHidden="1" w:uiPriority="99" w:unhideWhenUsed="1"/>
+    <w:lsdException w:name="HTML Bottom of Form" w:semiHidden="1" w:uiPriority="99" w:unhideWhenUsed="1"/>
+    <w:lsdException w:name="Normal Table" w:semiHidden="1" w:unhideWhenUsed="1" w:qFormat="1"/>
+    <w:lsdException w:name="No List" w:semiHidden="1" w:uiPriority="99" w:unhideWhenUsed="1"/>
+    <w:lsdException w:name="Outline List 1" w:semiHidden="1" w:uiPriority="99" w:unhideWhenUsed="1"/>
+    <w:lsdException w:name="Outline List 2" w:semiHidden="1" w:uiPriority="99" w:unhideWhenUsed="1"/>
+    <w:lsdException w:name="Outline List 3" w:semiHidden="1" w:uiPriority="99" w:unhideWhenUsed="1"/>
+    <w:lsdException w:name="Table Simple 1" w:semiHidden="1" w:unhideWhenUsed="1"/>
+    <w:lsdException w:name="Table Simple 2" w:semiHidden="1" w:unhideWhenUsed="1"/>
+    <w:lsdException w:name="Table Simple 3" w:semiHidden="1" w:unhideWhenUsed="1"/>
+    <w:lsdException w:name="Table Classic 1" w:semiHidden="1" w:unhideWhenUsed="1"/>
+    <w:lsdException w:name="Table Classic 2" w:semiHidden="1" w:unhideWhenUsed="1"/>
+    <w:lsdException w:name="Table Classic 3" w:semiHidden="1" w:unhideWhenUsed="1"/>
+    <w:lsdException w:name="Table Classic 4" w:semiHidden="1" w:unhideWhenUsed="1"/>
+    <w:lsdException w:name="Table Colorful 1" w:semiHidden="1" w:unhideWhenUsed="1"/>
+    <w:lsdException w:name="Table Colorful 2" w:semiHidden="1" w:unhideWhenUsed="1"/>
+    <w:lsdException w:name="Table Colorful 3" w:semiHidden="1" w:unhideWhenUsed="1"/>
+    <w:lsdException w:name="Table Columns 1" w:semiHidden="1" w:unhideWhenUsed="1"/>
+    <w:lsdException w:name="Table Columns 2" w:semiHidden="1" w:unhideWhenUsed="1"/>
+    <w:lsdException w:name="Table Columns 3" w:semiHidden="1" w:unhideWhenUsed="1"/>
+    <w:lsdException w:name="Table Columns 4" w:semiHidden="1" w:unhideWhenUsed="1"/>
+    <w:lsdException w:name="Table Columns 5" w:semiHidden="1" w:unhideWhenUsed="1"/>
+    <w:lsdException w:name="Table Grid 1" w:semiHidden="1" w:unhideWhenUsed="1"/>
+    <w:lsdException w:name="Table Grid 2" w:semiHidden="1" w:unhideWhenUsed="1"/>
+    <w:lsdException w:name="Table Grid 3" w:semiHidden="1" w:unhideWhenUsed="1"/>
+    <w:lsdException w:name="Table Grid 4" w:semiHidden="1" w:unhideWhenUsed="1"/>
+    <w:lsdException w:name="Table Grid 5" w:semiHidden="1" w:unhideWhenUsed="1"/>
+    <w:lsdException w:name="Table Grid 6" w:semiHidden="1" w:unhideWhenUsed="1"/>
+    <w:lsdException w:name="Table Grid 7" w:semiHidden="1" w:unhideWhenUsed="1"/>
+    <w:lsdException w:name="Table Grid 8" w:semiHidden="1" w:unhideWhenUsed="1"/>
+    <w:lsdException w:name="Table List 1" w:semiHidden="1" w:unhideWhenUsed="1"/>
+    <w:lsdException w:name="Table List 2" w:semiHidden="1" w:unhideWhenUsed="1"/>
+    <w:lsdException w:name="Table List 3" w:semiHidden="1" w:unhideWhenUsed="1"/>
+    <w:lsdException w:name="Table List 4" w:semiHidden="1" w:unhideWhenUsed="1"/>
+    <w:lsdException w:name="Table List 5" w:semiHidden="1" w:unhideWhenUsed="1"/>
+    <w:lsdException w:name="Table List 6" w:semiHidden="1" w:unhideWhenUsed="1"/>
+    <w:lsdException w:name="Table List 7" w:semiHidden="1" w:unhideWhenUsed="1"/>
+    <w:lsdException w:name="Table List 8" w:semiHidden="1" w:unhideWhenUsed="1"/>
+    <w:lsdException w:name="Table 3D effects 1" w:semiHidden="1" w:unhideWhenUsed="1"/>
+    <w:lsdException w:name="Table 3D effects 2" w:semiHidden="1" w:unhideWhenUsed="1"/>
+    <w:lsdException w:name="Table 3D effects 3" w:semiHidden="1" w:unhideWhenUsed="1"/>
+    <w:lsdException w:name="Table Contemporary" w:semiHidden="1" w:unhideWhenUsed="1"/>
+    <w:lsdException w:name="Table Elegant" w:semiHidden="1" w:unhideWhenUsed="1"/>
+    <w:lsdException w:name="Table Professional" w:semiHidden="1" w:unhideWhenUsed="1"/>
+    <w:lsdException w:name="Table Subtle 1" w:semiHidden="1" w:unhideWhenUsed="1"/>
+    <w:lsdException w:name="Table Subtle 2" w:semiHidden="1" w:unhideWhenUsed="1"/>
+    <w:lsdException w:name="Table Web 1" w:semiHidden="1" w:unhideWhenUsed="1"/>
+    <w:lsdException w:name="Table Web 2" w:semiHidden="1" w:unhideWhenUsed="1"/>
+    <w:lsdException w:name="Table Web 3" w:semiHidden="1" w:unhideWhenUsed="1"/>
+    <w:lsdException w:name="Table Theme" w:semiHidden="1" w:unhideWhenUsed="1"/>
+    <w:lsdException w:name="Placeholder Text" w:semiHidden="1" w:uiPriority="99" w:unhideWhenUsed="1"/>
+    <w:lsdException w:name="No Spacing" w:semiHidden="1" w:uiPriority="99" w:unhideWhenUsed="1"/>
+    <w:lsdException w:name="Light Shading" w:uiPriority="60"/>
+    <w:lsdException w:name="Light List" w:uiPriority="61"/>
+    <w:lsdException w:name="Light Grid" w:uiPriority="62"/>
+    <w:lsdException w:name="Medium Shading 1" w:uiPriority="63"/>
+    <w:lsdException w:name="Medium Shading 2" w:uiPriority="64"/>
+    <w:lsdException w:name="Medium List 1" w:uiPriority="65"/>
+    <w:lsdException w:name="Medium List 2" w:uiPriority="66"/>
+    <w:lsdException w:name="Medium Grid 1" w:uiPriority="67"/>
+    <w:lsdException w:name="Medium Grid 2" w:uiPriority="68"/>
+    <w:lsdException w:name="Medium Grid 3" w:uiPriority="69"/>
+    <w:lsdException w:name="Dark List" w:uiPriority="70"/>
+    <w:lsdException w:name="Colorful Shading" w:uiPriority="71"/>
+    <w:lsdException w:name="Colorful List" w:uiPriority="72"/>
+    <w:lsdException w:name="Colorful Grid" w:uiPriority="73"/>
+    <w:lsdException w:name="Light Shading Accent 1" w:uiPriority="60"/>
+    <w:lsdException w:name="Light List Accent 1" w:uiPriority="61"/>
+    <w:lsdException w:name="Light Grid Accent 1" w:uiPriority="62"/>
+    <w:lsdException w:name="Medium Shading 1 Accent 1" w:uiPriority="63"/>
+    <w:lsdException w:name="Medium Shading 2 Accent 1" w:uiPriority="64"/>
+    <w:lsdException w:name="Medium List 1 Accent 1" w:uiPriority="65"/>
+    <w:lsdException w:name="Revision" w:semiHidden="1" w:uiPriority="99" w:unhideWhenUsed="1"/>
+    <w:lsdException w:name="List Paragraph" w:uiPriority="1" w:qFormat="1"/>
+    <w:lsdException w:name="Quote" w:semiHidden="1" w:uiPriority="99" w:unhideWhenUsed="1"/>
+    <w:lsdException w:name="Intense Quote" w:semiHidden="1" w:uiPriority="99" w:unhideWhenUsed="1"/>
+    <w:lsdException w:name="Medium List 2 Accent 1" w:uiPriority="66"/>
+    <w:lsdException w:name="Medium Grid 1 Accent 1" w:uiPriority="67"/>
+    <w:lsdException w:name="Medium Grid 2 Accent 1" w:uiPriority="68"/>
+    <w:lsdException w:name="Medium Grid 3 Accent 1" w:uiPriority="69"/>
+    <w:lsdException w:name="Dark List Accent 1" w:uiPriority="70"/>
+    <w:lsdException w:name="Colorful Shading Accent 1" w:uiPriority="71"/>
+    <w:lsdException w:name="Colorful List Accent 1" w:uiPriority="72"/>
+    <w:lsdException w:name="Colorful Grid Accent 1" w:uiPriority="73"/>
+    <w:lsdException w:name="Light Shading Accent 2" w:uiPriority="60"/>
+    <w:lsdException w:name="Light List Accent 2" w:uiPriority="61"/>
+    <w:lsdException w:name="Light Grid Accent 2" w:uiPriority="62"/>
+    <w:lsdException w:name="Medium Shading 1 Accent 2" w:uiPriority="63"/>
+    <w:lsdException w:name="Medium Shading 2 Accent 2" w:uiPriority="64"/>
+    <w:lsdException w:name="Medium List 1 Accent 2" w:uiPriority="65"/>
+    <w:lsdException w:name="Medium List 2 Accent 2" w:uiPriority="66"/>
+    <w:lsdException w:name="Medium Grid 1 Accent 2" w:uiPriority="67"/>
+    <w:lsdException w:name="Medium Grid 2 Accent 2" w:uiPriority="68"/>
+    <w:lsdException w:name="Medium Grid 3 Accent 2" w:uiPriority="69"/>
+    <w:lsdException w:name="Dark List Accent 2" w:uiPriority="70"/>
+    <w:lsdException w:name="Colorful Shading Accent 2" w:uiPriority="71"/>
+    <w:lsdException w:name="Colorful List Accent 2" w:uiPriority="72"/>
+    <w:lsdException w:name="Colorful Grid Accent 2" w:uiPriority="73"/>
+    <w:lsdException w:name="Light Shading Accent 3" w:uiPriority="60"/>
+    <w:lsdException w:name="Light List Accent 3" w:uiPriority="61"/>
+    <w:lsdException w:name="Light Grid Accent 3" w:uiPriority="62"/>
+    <w:lsdException w:name="Medium Shading 1 Accent 3" w:uiPriority="63"/>
+    <w:lsdException w:name="Medium Shading 2 Accent 3" w:uiPriority="64"/>
+    <w:lsdException w:name="Medium List 1 Accent 3" w:uiPriority="65"/>
+    <w:lsdException w:name="Medium List 2 Accent 3" w:uiPriority="66"/>
+    <w:lsdException w:name="Medium Grid 1 Accent 3" w:uiPriority="67"/>
+    <w:lsdException w:name="Medium Grid 2 Accent 3" w:uiPriority="68"/>
+    <w:lsdException w:name="Medium Grid 3 Accent 3" w:uiPriority="69"/>
+    <w:lsdException w:name="Dark List Accent 3" w:uiPriority="70"/>
+    <w:lsdException w:name="Colorful Shading Accent 3" w:uiPriority="71"/>
+    <w:lsdException w:name="Colorful List Accent 3" w:uiPriority="72"/>
+    <w:lsdException w:name="Colorful Grid Accent 3" w:uiPriority="73"/>
+    <w:lsdException w:name="Light Shading Accent 4" w:uiPriority="60"/>
+    <w:lsdException w:name="Light List Accent 4" w:uiPriority="61"/>
+    <w:lsdException w:name="Light Grid Accent 4" w:uiPriority="62"/>
+    <w:lsdException w:name="Medium Shading 1 Accent 4" w:uiPriority="63"/>
+    <w:lsdException w:name="Medium Shading 2 Accent 4" w:uiPriority="64"/>
+    <w:lsdException w:name="Medium List 1 Accent 4" w:uiPriority="65"/>
+    <w:lsdException w:name="Medium List 2 Accent 4" w:uiPriority="66"/>
+    <w:lsdException w:name="Medium Grid 1 Accent 4" w:uiPriority="67"/>
+    <w:lsdException w:name="Medium Grid 2 Accent 4" w:uiPriority="68"/>
+    <w:lsdException w:name="Medium Grid 3 Accent 4" w:uiPriority="69"/>
+    <w:lsdException w:name="Dark List Accent 4" w:uiPriority="70"/>
+    <w:lsdException w:name="Colorful Shading Accent 4" w:uiPriority="71"/>
+    <w:lsdException w:name="Colorful List Accent 4" w:uiPriority="72"/>
+    <w:lsdException w:name="Colorful Grid Accent 4" w:uiPriority="73"/>
+    <w:lsdException w:name="Light Shading Accent 5" w:uiPriority="60"/>
+    <w:lsdException w:name="Light List Accent 5" w:uiPriority="61"/>
+    <w:lsdException w:name="Light Grid Accent 5" w:uiPriority="62"/>
+    <w:lsdException w:name="Medium Shading 1 Accent 5" w:uiPriority="63"/>
+    <w:lsdException w:name="Medium Shading 2 Accent 5" w:uiPriority="64"/>
+    <w:lsdException w:name="Medium List 1 Accent 5" w:uiPriority="65"/>
+    <w:lsdException w:name="Medium List 2 Accent 5" w:uiPriority="66"/>
+    <w:lsdException w:name="Medium Grid 1 Accent 5" w:uiPriority="67"/>
+    <w:lsdException w:name="Medium Grid 2 Accent 5" w:uiPriority="68"/>
+    <w:lsdException w:name="Medium Grid 3 Accent 5" w:uiPriority="69"/>
+    <w:lsdException w:name="Dark List Accent 5" w:uiPriority="70"/>
+    <w:lsdException w:name="Colorful Shading Accent 5" w:uiPriority="71"/>
+    <w:lsdException w:name="Colorful List Accent 5" w:uiPriority="72"/>
+    <w:lsdException w:name="Colorful Grid Accent 5" w:uiPriority="73"/>
+    <w:lsdException w:name="Light Shading Accent 6" w:uiPriority="60"/>
+    <w:lsdException w:name="Light List Accent 6" w:uiPriority="61"/>
+    <w:lsdException w:name="Light Grid Accent 6" w:uiPriority="62"/>
+    <w:lsdException w:name="Medium Shading 1 Accent 6" w:uiPriority="63"/>
+    <w:lsdException w:name="Medium Shading 2 Accent 6" w:uiPriority="64"/>
+    <w:lsdException w:name="Medium List 1 Accent 6" w:uiPriority="65"/>
+    <w:lsdException w:name="Medium List 2 Accent 6" w:uiPriority="66"/>
+    <w:lsdException w:name="Medium Grid 1 Accent 6" w:uiPriority="67"/>
+    <w:lsdException w:name="Medium Grid 2 Accent 6" w:uiPriority="68"/>
+    <w:lsdException w:name="Medium Grid 3 Accent 6" w:uiPriority="69"/>
+    <w:lsdException w:name="Dark List Accent 6" w:uiPriority="70"/>
+    <w:lsdException w:name="Colorful Shading Accent 6" w:uiPriority="71"/>
+    <w:lsdException w:name="Colorful List Accent 6" w:uiPriority="72"/>
+    <w:lsdException w:name="Colorful Grid Accent 6" w:uiPriority="73"/>
+    <w:lsdException w:name="Subtle Emphasis" w:uiPriority="19" w:qFormat="1"/>
+    <w:lsdException w:name="Intense Emphasis" w:uiPriority="21" w:qFormat="1"/>
+    <w:lsdException w:name="Subtle Reference" w:uiPriority="31" w:qFormat="1"/>
+    <w:lsdException w:name="Intense Reference" w:uiPriority="32" w:qFormat="1"/>
+    <w:lsdException w:name="Book Title" w:uiPriority="33" w:qFormat="1"/>
+    <w:lsdException w:name="Bibliography" w:semiHidden="1" w:uiPriority="37" w:unhideWhenUsed="1"/>
+    <w:lsdException w:name="TOC Heading" w:semiHidden="1" w:uiPriority="39" w:unhideWhenUsed="1" w:qFormat="1"/>
+    <w:lsdException w:name="Plain Table 1" w:uiPriority="41"/>
+    <w:lsdException w:name="Plain Table 2" w:uiPriority="42"/>
+    <w:lsdException w:name="Plain Table 3" w:uiPriority="43"/>
+    <w:lsdException w:name="Plain Table 4" w:uiPriority="44"/>
+    <w:lsdException w:name="Plain Table 5" w:uiPriority="45"/>
+    <w:lsdException w:name="Grid Table Light" w:uiPriority="40"/>
+    <w:lsdException w:name="Grid Table 1 Light" w:uiPriority="46"/>
+    <w:lsdException w:name="Grid Table 2" w:uiPriority="47"/>
+    <w:lsdException w:name="Grid Table 3" w:uiPriority="48"/>
+    <w:lsdException w:name="Grid Table 4" w:uiPriority="49"/>
+    <w:lsdException w:name="Grid Table 5 Dark" w:uiPriority="50"/>
+    <w:lsdException w:name="Grid Table 6 Colorful" w:uiPriority="51"/>
+    <w:lsdException w:name="Grid Table 7 Colorful" w:uiPriority="52"/>
+    <w:lsdException w:name="Grid Table 1 Light Accent 1" w:uiPriority="46"/>
+    <w:lsdException w:name="Grid Table 2 Accent 1" w:uiPriority="47"/>
+    <w:lsdException w:name="Grid Table 3 Accent 1" w:uiPriority="48"/>
+    <w:lsdException w:name="Grid Table 4 Accent 1" w:uiPriority="49"/>
+    <w:lsdException w:name="Grid Table 5 Dark Accent 1" w:uiPriority="50"/>
+    <w:lsdException w:name="Grid Table 6 Colorful Accent 1" w:uiPriority="51"/>
+    <w:lsdException w:name="Grid Table 7 Colorful Accent 1" w:uiPriority="52"/>
+    <w:lsdException w:name="Grid Table 1 Light Accent 2" w:uiPriority="46"/>
+    <w:lsdException w:name="Grid Table 2 Accent 2" w:uiPriority="47"/>
+    <w:lsdException w:name="Grid Table 3 Accent 2" w:uiPriority="48"/>
+    <w:lsdException w:name="Grid Table 4 Accent 2" w:uiPriority="49"/>
+    <w:lsdException w:name="Grid Table 5 Dark Accent 2" w:uiPriority="50"/>
+    <w:lsdException w:name="Grid Table 6 Colorful Accent 2" w:uiPriority="51"/>
+    <w:lsdException w:name="Grid Table 7 Colorful Accent 2" w:uiPriority="52"/>
+    <w:lsdException w:name="Grid Table 1 Light Accent 3" w:uiPriority="46"/>
+    <w:lsdException w:name="Grid Table 2 Accent 3" w:uiPriority="47"/>
+    <w:lsdException w:name="Grid Table 3 Accent 3" w:uiPriority="48"/>
+    <w:lsdException w:name="Grid Table 4 Accent 3" w:uiPriority="49"/>
+    <w:lsdException w:name="Grid Table 5 Dark Accent 3" w:uiPriority="50"/>
+    <w:lsdException w:name="Grid Table 6 Colorful Accent 3" w:uiPriority="51"/>
+    <w:lsdException w:name="Grid Table 7 Colorful Accent 3" w:uiPriority="52"/>
+    <w:lsdException w:name="Grid Table 1 Light Accent 4" w:uiPriority="46"/>
+    <w:lsdException w:name="Grid Table 2 Accent 4" w:uiPriority="47"/>
+    <w:lsdException w:name="Grid Table 3 Accent 4" w:uiPriority="48"/>
+    <w:lsdException w:name="Grid Table 4 Accent 4" w:uiPriority="49"/>
+    <w:lsdException w:name="Grid Table 5 Dark Accent 4" w:uiPriority="50"/>
+    <w:lsdException w:name="Grid Table 6 Colorful Accent 4" w:uiPriority="51"/>
+    <w:lsdException w:name="Grid Table 7 Colorful Accent 4" w:uiPriority="52"/>
+    <w:lsdException w:name="Grid Table 1 Light Accent 5" w:uiPriority="46"/>
+    <w:lsdException w:name="Grid Table 2 Accent 5" w:uiPriority="47"/>
+    <w:lsdException w:name="Grid Table 3 Accent 5" w:uiPriority="48"/>
+    <w:lsdException w:name="Grid Table 4 Accent 5" w:uiPriority="49"/>
+    <w:lsdException w:name="Grid Table 5 Dark Accent 5" w:uiPriority="50"/>
+    <w:lsdException w:name="Grid Table 6 Colorful Accent 5" w:uiPriority="51"/>
+    <w:lsdException w:name="Grid Table 7 Colorful Accent 5" w:uiPriority="52"/>
+    <w:lsdException w:name="Grid Table 1 Light Accent 6" w:uiPriority="46"/>
+    <w:lsdException w:name="Grid Table 2 Accent 6" w:uiPriority="47"/>
+    <w:lsdException w:name="Grid Table 3 Accent 6" w:uiPriority="48"/>
+    <w:lsdException w:name="Grid Table 4 Accent 6" w:uiPriority="49"/>
+    <w:lsdException w:name="Grid Table 5 Dark Accent 6" w:uiPriority="50"/>
+    <w:lsdException w:name="Grid Table 6 Colorful Accent 6" w:uiPriority="51"/>
+    <w:lsdException w:name="Grid Table 7 Colorful Accent 6" w:uiPriority="52"/>
+    <w:lsdException w:name="List Table 1 Light" w:uiPriority="46"/>
+    <w:lsdException w:name="List Table 2" w:uiPriority="47"/>
+    <w:lsdException w:name="List Table 3" w:uiPriority="48"/>
+    <w:lsdException w:name="List Table 4" w:uiPriority="49"/>
+    <w:lsdException w:name="List Table 5 Dark" w:uiPriority="50"/>
+    <w:lsdException w:name="List Table 6 Colorful" w:uiPriority="51"/>
+    <w:lsdException w:name="List Table 7 Colorful" w:uiPriority="52"/>
+    <w:lsdException w:name="List Table 1 Light Accent 1" w:uiPriority="46"/>
+    <w:lsdException w:name="List Table 2 Accent 1" w:uiPriority="47"/>
+    <w:lsdException w:name="List Table 3 Accent 1" w:uiPriority="48"/>
+    <w:lsdException w:name="List Table 4 Accent 1" w:uiPriority="49"/>
+    <w:lsdException w:name="List Table 5 Dark Accent 1" w:uiPriority="50"/>
+    <w:lsdException w:name="List Table 6 Colorful Accent 1" w:uiPriority="51"/>
+    <w:lsdException w:name="List Table 7 Colorful Accent 1" w:uiPriority="52"/>
+    <w:lsdException w:name="List Table 1 Light Accent 2" w:uiPriority="46"/>
+    <w:lsdException w:name="List Table 2 Accent 2" w:uiPriority="47"/>
+    <w:lsdException w:name="List Table 3 Accent 2" w:uiPriority="48"/>
+    <w:lsdException w:name="List Table 4 Accent 2" w:uiPriority="49"/>
+    <w:lsdException w:name="List Table 5 Dark Accent 2" w:uiPriority="50"/>
+    <w:lsdException w:name="List Table 6 Colorful Accent 2" w:uiPriority="51"/>
+    <w:lsdException w:name="List Table 7 Colorful Accent 2" w:uiPriority="52"/>
+    <w:lsdException w:name="List Table 1 Light Accent 3" w:uiPriority="46"/>
+    <w:lsdException w:name="List Table 2 Accent 3" w:uiPriority="47"/>
+    <w:lsdException w:name="List Table 3 Accent 3" w:uiPriority="48"/>
+    <w:lsdException w:name="List Table 4 Accent 3" w:uiPriority="49"/>
+    <w:lsdException w:name="List Table 5 Dark Accent 3" w:uiPriority="50"/>
+    <w:lsdException w:name="List Table 6 Colorful Accent 3" w:uiPriority="51"/>
+    <w:lsdException w:name="List Table 7 Colorful Accent 3" w:uiPriority="52"/>
+    <w:lsdException w:name="List Table 1 Light Accent 4" w:uiPriority="46"/>
+    <w:lsdException w:name="List Table 2 Accent 4" w:uiPriority="47"/>
+    <w:lsdException w:name="List Table 3 Accent 4" w:uiPriority="48"/>
+    <w:lsdException w:name="List Table 4 Accent 4" w:uiPriority="49"/>
+    <w:lsdException w:name="List Table 5 Dark Accent 4" w:uiPriority="50"/>
+    <w:lsdException w:name="List Table 6 Colorful Accent 4" w:uiPriority="51"/>
+    <w:lsdException w:name="List Table 7 Colorful Accent 4" w:uiPriority="52"/>
+    <w:lsdException w:name="List Table 1 Light Accent 5" w:uiPriority="46"/>
+    <w:lsdException w:name="List Table 2 Accent 5" w:uiPriority="47"/>
+    <w:lsdException w:name="List Table 3 Accent 5" w:uiPriority="48"/>
+    <w:lsdException w:name="List Table 4 Accent 5" w:uiPriority="49"/>
+    <w:lsdException w:name="List Table 5 Dark Accent 5" w:uiPriority="50"/>
+    <w:lsdException w:name="List Table 6 Colorful Accent 5" w:uiPriority="51"/>
+    <w:lsdException w:name="List Table 7 Colorful Accent 5" w:uiPriority="52"/>
+    <w:lsdException w:name="List Table 1 Light Accent 6" w:uiPriority="46"/>
+    <w:lsdException w:name="List Table 2 Accent 6" w:uiPriority="47"/>
+    <w:lsdException w:name="List Table 3 Accent 6" w:uiPriority="48"/>
+    <w:lsdException w:name="List Table 4 Accent 6" w:uiPriority="49"/>
+    <w:lsdException w:name="List Table 5 Dark Accent 6" w:uiPriority="50"/>
+    <w:lsdException w:name="List Table 6 Colorful Accent 6" w:uiPriority="51"/>
+    <w:lsdException w:name="List Table 7 Colorful Accent 6" w:uiPriority="52"/>
+    <w:lsdException w:name="Mention" w:semiHidden="1" w:uiPriority="99" w:unhideWhenUsed="1"/>
+    <w:lsdException w:name="Smart Hyperlink" w:semiHidden="1" w:uiPriority="99" w:unhideWhenUsed="1"/>
+    <w:lsdException w:name="Hashtag" w:semiHidden="1" w:uiPriority="99" w:unhideWhenUsed="1"/>
+    <w:lsdException w:name="Unresolved Mention" w:semiHidden="1" w:uiPriority="99" w:unhideWhenUsed="1"/>
+    <w:lsdException w:name="Smart Link" w:semiHidden="1" w:uiPriority="99" w:unhideWhenUsed="1"/>
   </w:latentStyles>
-  <w:style w:type="paragraph" w:default="1" w:styleId="1">
+  <w:style w:type="paragraph" w:default="1" w:styleId="Normal">
     <w:name w:val="Normal"/>
+    <w:uiPriority w:val="1"/>
     <w:qFormat/>
-    <w:uiPriority w:val="1"/>
     <w:pPr>
       <w:widowControl w:val="0"/>
       <w:autoSpaceDE w:val="0"/>
       <w:autoSpaceDN w:val="0"/>
-      <w:spacing w:before="0" w:after="0" w:line="240" w:lineRule="auto"/>
-      <w:ind w:left="0" w:right="0"/>
-      <w:jc w:val="left"/>
     </w:pPr>
     <w:rPr>
-      <w:rFonts w:ascii="Verdana" w:hAnsi="Verdana" w:eastAsia="Verdana" w:cs="Verdana"/>
+      <w:rFonts w:ascii="Verdana" w:eastAsia="Verdana" w:hAnsi="Verdana" w:cs="Verdana"/>
       <w:sz w:val="22"/>
       <w:szCs w:val="22"/>
-      <w:lang w:val="id" w:eastAsia="en-US" w:bidi="ar-SA"/>
+      <w:lang w:val="id" w:eastAsia="en-US"/>
     </w:rPr>
   </w:style>
-  <w:style w:type="paragraph" w:styleId="2">
+  <w:style w:type="paragraph" w:styleId="Heading1">
     <w:name w:val="heading 1"/>
-    <w:basedOn w:val="1"/>
+    <w:basedOn w:val="Normal"/>
+    <w:uiPriority w:val="1"/>
     <w:qFormat/>
-    <w:uiPriority w:val="1"/>
     <w:pPr>
-      <w:outlineLvl w:val="1"/>
+      <w:outlineLvl w:val="0"/>
     </w:pPr>
     <w:rPr>
-      <w:rFonts w:ascii="Verdana" w:hAnsi="Verdana" w:eastAsia="Verdana" w:cs="Verdana"/>
       <w:b/>
       <w:bCs/>
       <w:sz w:val="18"/>
       <w:szCs w:val="18"/>
-      <w:lang w:val="id" w:eastAsia="en-US" w:bidi="ar-SA"/>
     </w:rPr>
   </w:style>
-  <w:style w:type="character" w:default="1" w:styleId="3">
+  <w:style w:type="character" w:default="1" w:styleId="DefaultParagraphFont">
     <w:name w:val="Default Paragraph Font"/>
+    <w:uiPriority w:val="1"/>
     <w:semiHidden/>
     <w:unhideWhenUsed/>
-    <w:qFormat/>
-    <w:uiPriority w:val="1"/>
   </w:style>
-  <w:style w:type="table" w:default="1" w:styleId="4">
+  <w:style w:type="table" w:default="1" w:styleId="TableNormal">
     <w:name w:val="Normal Table"/>
+    <w:uiPriority w:val="99"/>
     <w:semiHidden/>
-    <w:qFormat/>
-    <w:uiPriority w:val="0"/>
+    <w:unhideWhenUsed/>
     <w:tblPr>
+      <w:tblInd w:w="0" w:type="dxa"/>
       <w:tblCellMar>
         <w:top w:w="0" w:type="dxa"/>
         <w:left w:w="108" w:type="dxa"/>
@@ -3993,24 +3956,28 @@
       </w:tblCellMar>
     </w:tblPr>
   </w:style>
-  <w:style w:type="paragraph" w:styleId="5">
+  <w:style w:type="numbering" w:default="1" w:styleId="NoList">
+    <w:name w:val="No List"/>
+    <w:uiPriority w:val="99"/>
+    <w:semiHidden/>
+    <w:unhideWhenUsed/>
+  </w:style>
+  <w:style w:type="paragraph" w:styleId="BodyText">
     <w:name w:val="Body Text"/>
-    <w:basedOn w:val="1"/>
+    <w:basedOn w:val="Normal"/>
+    <w:uiPriority w:val="1"/>
     <w:qFormat/>
-    <w:uiPriority w:val="1"/>
     <w:rPr>
-      <w:rFonts w:ascii="Verdana" w:hAnsi="Verdana" w:eastAsia="Verdana" w:cs="Verdana"/>
       <w:sz w:val="18"/>
       <w:szCs w:val="18"/>
-      <w:lang w:val="id" w:eastAsia="en-US" w:bidi="ar-SA"/>
     </w:rPr>
   </w:style>
-  <w:style w:type="table" w:customStyle="1" w:styleId="6">
+  <w:style w:type="table" w:customStyle="1" w:styleId="TableNormal1">
     <w:name w:val="Table Normal1"/>
+    <w:uiPriority w:val="2"/>
     <w:semiHidden/>
     <w:unhideWhenUsed/>
     <w:qFormat/>
-    <w:uiPriority w:val="2"/>
     <w:tblPr>
       <w:tblCellMar>
         <w:top w:w="0" w:type="dxa"/>
@@ -4020,33 +3987,25 @@
       </w:tblCellMar>
     </w:tblPr>
   </w:style>
-  <w:style w:type="paragraph" w:styleId="7">
+  <w:style w:type="paragraph" w:styleId="ListParagraph">
     <w:name w:val="List Paragraph"/>
-    <w:basedOn w:val="1"/>
+    <w:basedOn w:val="Normal"/>
+    <w:uiPriority w:val="1"/>
     <w:qFormat/>
-    <w:uiPriority w:val="1"/>
     <w:pPr>
       <w:ind w:left="820" w:hanging="360"/>
     </w:pPr>
-    <w:rPr>
-      <w:rFonts w:ascii="Verdana" w:hAnsi="Verdana" w:eastAsia="Verdana" w:cs="Verdana"/>
-      <w:lang w:val="id" w:eastAsia="en-US" w:bidi="ar-SA"/>
-    </w:rPr>
   </w:style>
-  <w:style w:type="paragraph" w:customStyle="1" w:styleId="8">
+  <w:style w:type="paragraph" w:customStyle="1" w:styleId="TableParagraph">
     <w:name w:val="Table Paragraph"/>
-    <w:basedOn w:val="1"/>
+    <w:basedOn w:val="Normal"/>
+    <w:uiPriority w:val="1"/>
     <w:qFormat/>
-    <w:uiPriority w:val="1"/>
     <w:pPr>
       <w:spacing w:before="6"/>
       <w:ind w:left="587"/>
       <w:jc w:val="center"/>
     </w:pPr>
-    <w:rPr>
-      <w:rFonts w:ascii="Verdana" w:hAnsi="Verdana" w:eastAsia="Verdana" w:cs="Verdana"/>
-      <w:lang w:val="id" w:eastAsia="en-US" w:bidi="ar-SA"/>
-    </w:rPr>
   </w:style>
 </w:styles>
 </file>
@@ -4330,6 +4289,7 @@
     </a:fmtScheme>
   </a:themeElements>
   <a:objectDefaults/>
+  <a:extraClrSchemeLst/>
 </a:theme>
 </file>
 

</xml_diff>